<commit_message>
Added more info to NextWorld_PlanetaryInfo.docx
Added more info into the document.
Updates to Nextworld info include more information about the planet.  Such as atmosphere, temperatures  and terrain features.
</commit_message>
<xml_diff>
--- a/ProjectFiles/html/Planet_and_System_Info/Documentation/NextWorld_PlanetaryInfo.docx
+++ b/ProjectFiles/html/Planet_and_System_Info/Documentation/NextWorld_PlanetaryInfo.docx
@@ -42,8 +42,6 @@
         </w:rPr>
         <w:t>(work in progress subject to change)</w:t>
       </w:r>
-      <w:bookmarkStart w:id="0" w:name="_GoBack"/>
-      <w:bookmarkEnd w:id="0"/>
     </w:p>
     <w:p>
       <w:pPr>
@@ -155,6 +153,256 @@
         </w:rPr>
         <w:t xml:space="preserve"> Star System</w:t>
       </w:r>
+      <w:r>
+        <w:rPr>
+          <w:sz w:val="24"/>
+          <w:szCs w:val="24"/>
+        </w:rPr>
+        <w:t xml:space="preserve"> (</w:t>
+      </w:r>
+      <w:proofErr w:type="spellStart"/>
+      <w:r>
+        <w:rPr>
+          <w:sz w:val="24"/>
+          <w:szCs w:val="24"/>
+        </w:rPr>
+        <w:t>NextStar</w:t>
+      </w:r>
+      <w:proofErr w:type="spellEnd"/>
+      <w:r>
+        <w:rPr>
+          <w:sz w:val="24"/>
+          <w:szCs w:val="24"/>
+        </w:rPr>
+        <w:t xml:space="preserve"> A and </w:t>
+      </w:r>
+      <w:proofErr w:type="spellStart"/>
+      <w:r>
+        <w:rPr>
+          <w:sz w:val="24"/>
+          <w:szCs w:val="24"/>
+        </w:rPr>
+        <w:t>NextStar</w:t>
+      </w:r>
+      <w:proofErr w:type="spellEnd"/>
+      <w:r>
+        <w:rPr>
+          <w:sz w:val="24"/>
+          <w:szCs w:val="24"/>
+        </w:rPr>
+        <w:t xml:space="preserve"> B</w:t>
+      </w:r>
+      <w:r>
+        <w:rPr>
+          <w:sz w:val="24"/>
+          <w:szCs w:val="24"/>
+        </w:rPr>
+        <w:t>)</w:t>
+      </w:r>
+    </w:p>
+    <w:p>
+      <w:pPr>
+        <w:pStyle w:val="ListParagraph"/>
+        <w:numPr>
+          <w:ilvl w:val="1"/>
+          <w:numId w:val="1"/>
+        </w:numPr>
+        <w:rPr>
+          <w:b/>
+          <w:sz w:val="24"/>
+          <w:szCs w:val="24"/>
+          <w:u w:val="single"/>
+        </w:rPr>
+      </w:pPr>
+      <w:proofErr w:type="spellStart"/>
+      <w:r>
+        <w:rPr>
+          <w:sz w:val="24"/>
+          <w:szCs w:val="24"/>
+        </w:rPr>
+        <w:t>NextStar</w:t>
+      </w:r>
+      <w:proofErr w:type="spellEnd"/>
+      <w:r>
+        <w:rPr>
+          <w:sz w:val="24"/>
+          <w:szCs w:val="24"/>
+        </w:rPr>
+        <w:t xml:space="preserve"> A:  Principal member of the binary system.  Slightly larger and more luminous than Sol.  Yellowish in colour.  About 10 percent more massive than the Sun with a radius about 2</w:t>
+      </w:r>
+      <w:r>
+        <w:rPr>
+          <w:sz w:val="24"/>
+          <w:szCs w:val="24"/>
+        </w:rPr>
+        <w:t>0</w:t>
+      </w:r>
+      <w:r>
+        <w:rPr>
+          <w:sz w:val="24"/>
+          <w:szCs w:val="24"/>
+        </w:rPr>
+        <w:t xml:space="preserve"> percent larger.  Visual magnitude of +0.01</w:t>
+      </w:r>
+    </w:p>
+    <w:p>
+      <w:pPr>
+        <w:pStyle w:val="ListParagraph"/>
+        <w:numPr>
+          <w:ilvl w:val="2"/>
+          <w:numId w:val="1"/>
+        </w:numPr>
+        <w:rPr>
+          <w:b/>
+          <w:sz w:val="24"/>
+          <w:szCs w:val="24"/>
+          <w:u w:val="single"/>
+        </w:rPr>
+      </w:pPr>
+      <w:r>
+        <w:rPr>
+          <w:sz w:val="24"/>
+          <w:szCs w:val="24"/>
+        </w:rPr>
+        <w:t xml:space="preserve">2 inner rocky planets and three outer gas giants orbit </w:t>
+      </w:r>
+      <w:proofErr w:type="spellStart"/>
+      <w:r>
+        <w:rPr>
+          <w:sz w:val="24"/>
+          <w:szCs w:val="24"/>
+        </w:rPr>
+        <w:t>NextStar</w:t>
+      </w:r>
+      <w:proofErr w:type="spellEnd"/>
+      <w:r>
+        <w:rPr>
+          <w:sz w:val="24"/>
+          <w:szCs w:val="24"/>
+        </w:rPr>
+        <w:t xml:space="preserve"> A.</w:t>
+      </w:r>
+    </w:p>
+    <w:p>
+      <w:pPr>
+        <w:pStyle w:val="ListParagraph"/>
+        <w:numPr>
+          <w:ilvl w:val="1"/>
+          <w:numId w:val="1"/>
+        </w:numPr>
+        <w:rPr>
+          <w:b/>
+          <w:sz w:val="24"/>
+          <w:szCs w:val="24"/>
+          <w:u w:val="single"/>
+        </w:rPr>
+      </w:pPr>
+      <w:proofErr w:type="spellStart"/>
+      <w:r>
+        <w:rPr>
+          <w:sz w:val="24"/>
+          <w:szCs w:val="24"/>
+        </w:rPr>
+        <w:t>NextStar</w:t>
+      </w:r>
+      <w:proofErr w:type="spellEnd"/>
+      <w:r>
+        <w:rPr>
+          <w:sz w:val="24"/>
+          <w:szCs w:val="24"/>
+        </w:rPr>
+        <w:t xml:space="preserve"> B: </w:t>
+      </w:r>
+      <w:r>
+        <w:rPr>
+          <w:sz w:val="24"/>
+          <w:szCs w:val="24"/>
+        </w:rPr>
+        <w:t>companion</w:t>
+      </w:r>
+      <w:r>
+        <w:rPr>
+          <w:sz w:val="24"/>
+          <w:szCs w:val="24"/>
+        </w:rPr>
+        <w:t xml:space="preserve"> star (secondary star) of the binary system.  Slightly smaller and less luminous than the Sun.  About 90 percent the mass of the Sun and 1</w:t>
+      </w:r>
+      <w:r>
+        <w:rPr>
+          <w:sz w:val="24"/>
+          <w:szCs w:val="24"/>
+        </w:rPr>
+        <w:t>5</w:t>
+      </w:r>
+      <w:r>
+        <w:rPr>
+          <w:sz w:val="24"/>
+          <w:szCs w:val="24"/>
+        </w:rPr>
+        <w:t xml:space="preserve"> percent smaller in radius.  Visual magnitude of 1.33</w:t>
+      </w:r>
+    </w:p>
+    <w:p>
+      <w:pPr>
+        <w:pStyle w:val="ListParagraph"/>
+        <w:numPr>
+          <w:ilvl w:val="2"/>
+          <w:numId w:val="1"/>
+        </w:numPr>
+        <w:rPr>
+          <w:b/>
+          <w:sz w:val="24"/>
+          <w:szCs w:val="24"/>
+          <w:u w:val="single"/>
+        </w:rPr>
+      </w:pPr>
+      <w:r>
+        <w:rPr>
+          <w:sz w:val="24"/>
+          <w:szCs w:val="24"/>
+        </w:rPr>
+        <w:t xml:space="preserve">Five rocky planets and three gas giants orbit </w:t>
+      </w:r>
+      <w:proofErr w:type="spellStart"/>
+      <w:r>
+        <w:rPr>
+          <w:sz w:val="24"/>
+          <w:szCs w:val="24"/>
+        </w:rPr>
+        <w:t>NextStar</w:t>
+      </w:r>
+      <w:proofErr w:type="spellEnd"/>
+      <w:r>
+        <w:rPr>
+          <w:sz w:val="24"/>
+          <w:szCs w:val="24"/>
+        </w:rPr>
+        <w:t xml:space="preserve"> B</w:t>
+      </w:r>
+    </w:p>
+    <w:p>
+      <w:pPr>
+        <w:pStyle w:val="ListParagraph"/>
+        <w:ind w:left="1860"/>
+        <w:rPr>
+          <w:b/>
+          <w:sz w:val="24"/>
+          <w:szCs w:val="24"/>
+          <w:u w:val="single"/>
+        </w:rPr>
+      </w:pPr>
+    </w:p>
+    <w:p>
+      <w:pPr>
+        <w:pStyle w:val="ListParagraph"/>
+        <w:ind w:left="1860"/>
+        <w:rPr>
+          <w:b/>
+          <w:sz w:val="24"/>
+          <w:szCs w:val="24"/>
+          <w:u w:val="single"/>
+        </w:rPr>
+      </w:pPr>
     </w:p>
     <w:p>
       <w:pPr>
@@ -167,7 +415,6 @@
           <w:b/>
           <w:sz w:val="24"/>
           <w:szCs w:val="24"/>
-          <w:u w:val="single"/>
         </w:rPr>
       </w:pPr>
       <w:proofErr w:type="spellStart"/>
@@ -176,6 +423,22 @@
           <w:sz w:val="24"/>
           <w:szCs w:val="24"/>
         </w:rPr>
+        <w:t>NextGiant</w:t>
+      </w:r>
+      <w:proofErr w:type="spellEnd"/>
+      <w:r>
+        <w:rPr>
+          <w:sz w:val="24"/>
+          <w:szCs w:val="24"/>
+        </w:rPr>
+        <w:t xml:space="preserve">: second of three gas giants and fourth planet orbiting </w:t>
+      </w:r>
+      <w:proofErr w:type="spellStart"/>
+      <w:r>
+        <w:rPr>
+          <w:sz w:val="24"/>
+          <w:szCs w:val="24"/>
+        </w:rPr>
         <w:t>NextStar</w:t>
       </w:r>
       <w:proofErr w:type="spellEnd"/>
@@ -184,7 +447,7 @@
           <w:sz w:val="24"/>
           <w:szCs w:val="24"/>
         </w:rPr>
-        <w:t xml:space="preserve"> A and </w:t>
+        <w:t xml:space="preserve"> A in the </w:t>
       </w:r>
       <w:proofErr w:type="spellStart"/>
       <w:r>
@@ -192,7 +455,7 @@
           <w:sz w:val="24"/>
           <w:szCs w:val="24"/>
         </w:rPr>
-        <w:t>NextStar</w:t>
+        <w:t>nextSystem</w:t>
       </w:r>
       <w:proofErr w:type="spellEnd"/>
       <w:r>
@@ -200,7 +463,64 @@
           <w:sz w:val="24"/>
           <w:szCs w:val="24"/>
         </w:rPr>
-        <w:t xml:space="preserve"> B</w:t>
+        <w:t>.  Slightly smaller and denser than Jupiter.  1</w:t>
+      </w:r>
+      <w:r>
+        <w:rPr>
+          <w:sz w:val="24"/>
+          <w:szCs w:val="24"/>
+        </w:rPr>
+        <w:t>1</w:t>
+      </w:r>
+      <w:r>
+        <w:rPr>
+          <w:sz w:val="24"/>
+          <w:szCs w:val="24"/>
+        </w:rPr>
+        <w:t xml:space="preserve"> moons in total </w:t>
+      </w:r>
+      <w:proofErr w:type="spellStart"/>
+      <w:r>
+        <w:rPr>
+          <w:b/>
+          <w:sz w:val="24"/>
+          <w:szCs w:val="24"/>
+        </w:rPr>
+        <w:t>Nextworld</w:t>
+      </w:r>
+      <w:proofErr w:type="spellEnd"/>
+      <w:r>
+        <w:rPr>
+          <w:b/>
+          <w:sz w:val="24"/>
+          <w:szCs w:val="24"/>
+        </w:rPr>
+        <w:t xml:space="preserve"> is the 5</w:t>
+      </w:r>
+      <w:r>
+        <w:rPr>
+          <w:b/>
+          <w:sz w:val="24"/>
+          <w:szCs w:val="24"/>
+          <w:vertAlign w:val="superscript"/>
+        </w:rPr>
+        <w:t>th</w:t>
+      </w:r>
+      <w:r>
+        <w:rPr>
+          <w:b/>
+          <w:sz w:val="24"/>
+          <w:szCs w:val="24"/>
+        </w:rPr>
+        <w:t xml:space="preserve"> moon</w:t>
+      </w:r>
+      <w:r>
+        <w:rPr>
+          <w:b/>
+          <w:sz w:val="24"/>
+          <w:szCs w:val="24"/>
+        </w:rPr>
+        <w:t>.</w:t>
       </w:r>
     </w:p>
     <w:p>
@@ -220,189 +540,6 @@
       <w:proofErr w:type="spellStart"/>
       <w:r>
         <w:rPr>
-          <w:sz w:val="24"/>
-          <w:szCs w:val="24"/>
-        </w:rPr>
-        <w:t>NextStar</w:t>
-      </w:r>
-      <w:proofErr w:type="spellEnd"/>
-      <w:r>
-        <w:rPr>
-          <w:sz w:val="24"/>
-          <w:szCs w:val="24"/>
-        </w:rPr>
-        <w:t xml:space="preserve"> A:  Principal member of the binary system.  Slightly larger and more luminous than Sol.  Yellowish in colour.  About 10 percent more massive than the Sun with a radius about 22 percent larger.  Visual magnitude of +0.01</w:t>
-      </w:r>
-    </w:p>
-    <w:p>
-      <w:pPr>
-        <w:pStyle w:val="ListParagraph"/>
-        <w:numPr>
-          <w:ilvl w:val="1"/>
-          <w:numId w:val="1"/>
-        </w:numPr>
-        <w:rPr>
-          <w:b/>
-          <w:sz w:val="24"/>
-          <w:szCs w:val="24"/>
-          <w:u w:val="single"/>
-        </w:rPr>
-      </w:pPr>
-      <w:proofErr w:type="spellStart"/>
-      <w:r>
-        <w:rPr>
-          <w:sz w:val="24"/>
-          <w:szCs w:val="24"/>
-        </w:rPr>
-        <w:t>NextStar</w:t>
-      </w:r>
-      <w:proofErr w:type="spellEnd"/>
-      <w:r>
-        <w:rPr>
-          <w:sz w:val="24"/>
-          <w:szCs w:val="24"/>
-        </w:rPr>
-        <w:t xml:space="preserve"> B: </w:t>
-      </w:r>
-      <w:proofErr w:type="spellStart"/>
-      <w:r>
-        <w:rPr>
-          <w:sz w:val="24"/>
-          <w:szCs w:val="24"/>
-        </w:rPr>
-        <w:t>companiohn</w:t>
-      </w:r>
-      <w:proofErr w:type="spellEnd"/>
-      <w:r>
-        <w:rPr>
-          <w:sz w:val="24"/>
-          <w:szCs w:val="24"/>
-        </w:rPr>
-        <w:t xml:space="preserve"> star (secondary star) of the binary system.  Slightly smaller and less luminous than the Sun.  About 90 percent the mass of the Sun and 14 percent smaller in radius.  Visual magnitude of 1.33</w:t>
-      </w:r>
-    </w:p>
-    <w:p>
-      <w:pPr>
-        <w:pStyle w:val="ListParagraph"/>
-        <w:numPr>
-          <w:ilvl w:val="0"/>
-          <w:numId w:val="1"/>
-        </w:numPr>
-        <w:rPr>
-          <w:b/>
-          <w:sz w:val="24"/>
-          <w:szCs w:val="24"/>
-        </w:rPr>
-      </w:pPr>
-      <w:proofErr w:type="spellStart"/>
-      <w:r>
-        <w:rPr>
-          <w:sz w:val="24"/>
-          <w:szCs w:val="24"/>
-        </w:rPr>
-        <w:t>NextGiant</w:t>
-      </w:r>
-      <w:proofErr w:type="spellEnd"/>
-      <w:r>
-        <w:rPr>
-          <w:sz w:val="24"/>
-          <w:szCs w:val="24"/>
-        </w:rPr>
-        <w:t xml:space="preserve">: second of three gas giants and fourth planet orbiting </w:t>
-      </w:r>
-      <w:proofErr w:type="spellStart"/>
-      <w:r>
-        <w:rPr>
-          <w:sz w:val="24"/>
-          <w:szCs w:val="24"/>
-        </w:rPr>
-        <w:t>NextStar</w:t>
-      </w:r>
-      <w:proofErr w:type="spellEnd"/>
-      <w:r>
-        <w:rPr>
-          <w:sz w:val="24"/>
-          <w:szCs w:val="24"/>
-        </w:rPr>
-        <w:t xml:space="preserve"> A in the </w:t>
-      </w:r>
-      <w:proofErr w:type="spellStart"/>
-      <w:r>
-        <w:rPr>
-          <w:sz w:val="24"/>
-          <w:szCs w:val="24"/>
-        </w:rPr>
-        <w:t>nextSystem</w:t>
-      </w:r>
-      <w:proofErr w:type="spellEnd"/>
-      <w:r>
-        <w:rPr>
-          <w:sz w:val="24"/>
-          <w:szCs w:val="24"/>
-        </w:rPr>
-        <w:t xml:space="preserve">.  Slightly smaller and denser than Jupiter.  14 moons in total </w:t>
-      </w:r>
-      <w:proofErr w:type="spellStart"/>
-      <w:r>
-        <w:rPr>
-          <w:b/>
-          <w:sz w:val="24"/>
-          <w:szCs w:val="24"/>
-        </w:rPr>
-        <w:t>Nextworld</w:t>
-      </w:r>
-      <w:proofErr w:type="spellEnd"/>
-      <w:r>
-        <w:rPr>
-          <w:b/>
-          <w:sz w:val="24"/>
-          <w:szCs w:val="24"/>
-        </w:rPr>
-        <w:t xml:space="preserve"> is the 5</w:t>
-      </w:r>
-      <w:r>
-        <w:rPr>
-          <w:b/>
-          <w:sz w:val="24"/>
-          <w:szCs w:val="24"/>
-          <w:vertAlign w:val="superscript"/>
-        </w:rPr>
-        <w:t>th</w:t>
-      </w:r>
-      <w:r>
-        <w:rPr>
-          <w:b/>
-          <w:sz w:val="24"/>
-          <w:szCs w:val="24"/>
-        </w:rPr>
-        <w:t xml:space="preserve"> moon</w:t>
-      </w:r>
-      <w:r>
-        <w:rPr>
-          <w:b/>
-          <w:sz w:val="24"/>
-          <w:szCs w:val="24"/>
-        </w:rPr>
-        <w:t>.</w:t>
-      </w:r>
-    </w:p>
-    <w:p>
-      <w:pPr>
-        <w:pStyle w:val="ListParagraph"/>
-        <w:numPr>
-          <w:ilvl w:val="1"/>
-          <w:numId w:val="1"/>
-        </w:numPr>
-        <w:rPr>
-          <w:b/>
-          <w:sz w:val="24"/>
-          <w:szCs w:val="24"/>
-          <w:u w:val="single"/>
-        </w:rPr>
-      </w:pPr>
-      <w:proofErr w:type="spellStart"/>
-      <w:r>
-        <w:rPr>
           <w:b/>
           <w:sz w:val="24"/>
           <w:szCs w:val="24"/>
@@ -442,6 +579,102 @@
         </w:rPr>
         <w:t>Atmosphere</w:t>
       </w:r>
+      <w:r>
+        <w:rPr>
+          <w:sz w:val="24"/>
+          <w:szCs w:val="24"/>
+        </w:rPr>
+        <w:t xml:space="preserve"> (breathable, non-toxic).  Earthlings would find it difficult to breath without a mask though.</w:t>
+      </w:r>
+    </w:p>
+    <w:p>
+      <w:pPr>
+        <w:pStyle w:val="ListParagraph"/>
+        <w:numPr>
+          <w:ilvl w:val="2"/>
+          <w:numId w:val="1"/>
+        </w:numPr>
+        <w:rPr>
+          <w:b/>
+          <w:sz w:val="24"/>
+          <w:szCs w:val="24"/>
+          <w:u w:val="single"/>
+        </w:rPr>
+      </w:pPr>
+      <w:r>
+        <w:rPr>
+          <w:sz w:val="24"/>
+          <w:szCs w:val="24"/>
+        </w:rPr>
+        <w:t>Slightly less gravity than the earth (10% less)</w:t>
+      </w:r>
+    </w:p>
+    <w:p>
+      <w:pPr>
+        <w:pStyle w:val="ListParagraph"/>
+        <w:numPr>
+          <w:ilvl w:val="2"/>
+          <w:numId w:val="1"/>
+        </w:numPr>
+        <w:rPr>
+          <w:b/>
+          <w:sz w:val="24"/>
+          <w:szCs w:val="24"/>
+          <w:u w:val="single"/>
+        </w:rPr>
+      </w:pPr>
+      <w:r>
+        <w:rPr>
+          <w:sz w:val="24"/>
+          <w:szCs w:val="24"/>
+        </w:rPr>
+        <w:t>Temperatures are warmer than that of earth</w:t>
+      </w:r>
+    </w:p>
+    <w:p>
+      <w:pPr>
+        <w:pStyle w:val="ListParagraph"/>
+        <w:numPr>
+          <w:ilvl w:val="2"/>
+          <w:numId w:val="1"/>
+        </w:numPr>
+        <w:rPr>
+          <w:b/>
+          <w:sz w:val="24"/>
+          <w:szCs w:val="24"/>
+          <w:u w:val="single"/>
+        </w:rPr>
+      </w:pPr>
+      <w:r>
+        <w:rPr>
+          <w:sz w:val="24"/>
+          <w:szCs w:val="24"/>
+        </w:rPr>
+        <w:t xml:space="preserve">Has all the same Terrain features as earth.  </w:t>
+      </w:r>
+      <w:proofErr w:type="gramStart"/>
+      <w:r>
+        <w:rPr>
+          <w:sz w:val="24"/>
+          <w:szCs w:val="24"/>
+        </w:rPr>
+        <w:t>However</w:t>
+      </w:r>
+      <w:proofErr w:type="gramEnd"/>
+      <w:r>
+        <w:rPr>
+          <w:sz w:val="24"/>
+          <w:szCs w:val="24"/>
+        </w:rPr>
+        <w:t xml:space="preserve"> there are no Arctic </w:t>
+      </w:r>
+      <w:r>
+        <w:rPr>
+          <w:sz w:val="24"/>
+          <w:szCs w:val="24"/>
+        </w:rPr>
+        <w:t>Regions.</w:t>
+      </w:r>
     </w:p>
     <w:p>
       <w:pPr>
@@ -462,20 +695,79 @@
           <w:sz w:val="24"/>
           <w:szCs w:val="24"/>
         </w:rPr>
-        <w:t>Surface Pressure</w:t>
-      </w:r>
-      <w:r>
-        <w:rPr>
-          <w:sz w:val="24"/>
-          <w:szCs w:val="24"/>
-        </w:rPr>
-        <w:t>: 101.325kPa (at MSL) – earths</w:t>
+        <w:t>Additional terrain features include the Floating mountains (region that contains rocks and mountains that seem to defy gravity)</w:t>
+      </w:r>
+    </w:p>
+    <w:p>
+      <w:pPr>
+        <w:pStyle w:val="ListParagraph"/>
+        <w:numPr>
+          <w:ilvl w:val="3"/>
+          <w:numId w:val="1"/>
+        </w:numPr>
+        <w:rPr>
+          <w:b/>
+          <w:sz w:val="24"/>
+          <w:szCs w:val="24"/>
+          <w:u w:val="single"/>
+        </w:rPr>
+      </w:pPr>
+      <w:r>
+        <w:rPr>
+          <w:sz w:val="24"/>
+          <w:szCs w:val="24"/>
+        </w:rPr>
+        <w:t xml:space="preserve">The living Forest contain many forms of “sentient” plant life.  Including various forms of carnivorous plants. </w:t>
+      </w:r>
+    </w:p>
+    <w:p>
+      <w:pPr>
+        <w:pStyle w:val="ListParagraph"/>
+        <w:numPr>
+          <w:ilvl w:val="3"/>
+          <w:numId w:val="1"/>
+        </w:numPr>
+        <w:rPr>
+          <w:b/>
+          <w:sz w:val="24"/>
+          <w:szCs w:val="24"/>
+          <w:u w:val="single"/>
+        </w:rPr>
+      </w:pPr>
+      <w:r>
+        <w:rPr>
+          <w:sz w:val="24"/>
+          <w:szCs w:val="24"/>
+        </w:rPr>
+        <w:t>Many species of Flora and Fauna are bio-luminescent</w:t>
+      </w:r>
+    </w:p>
+    <w:p>
+      <w:pPr>
+        <w:pStyle w:val="ListParagraph"/>
+        <w:numPr>
+          <w:ilvl w:val="3"/>
+          <w:numId w:val="1"/>
+        </w:numPr>
+        <w:rPr>
+          <w:b/>
+          <w:sz w:val="24"/>
+          <w:szCs w:val="24"/>
+          <w:u w:val="single"/>
+        </w:rPr>
+      </w:pPr>
+      <w:r>
+        <w:rPr>
+          <w:sz w:val="24"/>
+          <w:szCs w:val="24"/>
+        </w:rPr>
+        <w:t>Rains slightly more than on earth.</w:t>
       </w:r>
     </w:p>
     <w:tbl>
       <w:tblPr>
         <w:tblStyle w:val="TableGrid"/>
-        <w:tblW w:w="7225" w:type="dxa"/>
+        <w:tblW w:w="5524" w:type="dxa"/>
         <w:tblLayout w:type="fixed"/>
         <w:tblLook w:val="04A0" w:firstRow="1" w:lastRow="0" w:firstColumn="1" w:lastColumn="0" w:noHBand="0" w:noVBand="1"/>
       </w:tblPr>
@@ -483,7 +775,7 @@
         <w:gridCol w:w="1838"/>
         <w:gridCol w:w="1843"/>
         <w:gridCol w:w="1134"/>
-        <w:gridCol w:w="2410"/>
+        <w:gridCol w:w="709"/>
       </w:tblGrid>
       <w:tr>
         <w:trPr>
@@ -491,7 +783,7 @@
         </w:trPr>
         <w:tc>
           <w:tcPr>
-            <w:tcW w:w="7225" w:type="dxa"/>
+            <w:tcW w:w="5524" w:type="dxa"/>
             <w:gridSpan w:val="4"/>
           </w:tcPr>
           <w:p>
@@ -507,19 +799,64 @@
             <w:r>
               <w:rPr>
                 <w:b/>
+                <w:noProof/>
                 <w:sz w:val="24"/>
                 <w:szCs w:val="24"/>
                 <w:u w:val="single"/>
               </w:rPr>
-              <w:t>Pic goes here</w:t>
+              <w:lastRenderedPageBreak/>
+              <w:drawing>
+                <wp:inline distT="0" distB="0" distL="0" distR="0" wp14:anchorId="2A65F0C8" wp14:editId="1326FFA7">
+                  <wp:extent cx="3467100" cy="3764657"/>
+                  <wp:effectExtent l="0" t="0" r="0" b="7620"/>
+                  <wp:docPr id="1" name="Picture 1"/>
+                  <wp:cNvGraphicFramePr>
+                    <a:graphicFrameLocks xmlns:a="http://schemas.openxmlformats.org/drawingml/2006/main" noChangeAspect="1"/>
+                  </wp:cNvGraphicFramePr>
+                  <a:graphic xmlns:a="http://schemas.openxmlformats.org/drawingml/2006/main">
+                    <a:graphicData uri="http://schemas.openxmlformats.org/drawingml/2006/picture">
+                      <pic:pic xmlns:pic="http://schemas.openxmlformats.org/drawingml/2006/picture">
+                        <pic:nvPicPr>
+                          <pic:cNvPr id="1" name="NextWold_FromSpace.png"/>
+                          <pic:cNvPicPr/>
+                        </pic:nvPicPr>
+                        <pic:blipFill>
+                          <a:blip r:embed="rId5">
+                            <a:extLst>
+                              <a:ext uri="{28A0092B-C50C-407E-A947-70E740481C1C}">
+                                <a14:useLocalDpi xmlns:a14="http://schemas.microsoft.com/office/drawing/2010/main" val="0"/>
+                              </a:ext>
+                            </a:extLst>
+                          </a:blip>
+                          <a:stretch>
+                            <a:fillRect/>
+                          </a:stretch>
+                        </pic:blipFill>
+                        <pic:spPr>
+                          <a:xfrm>
+                            <a:off x="0" y="0"/>
+                            <a:ext cx="3492294" cy="3792013"/>
+                          </a:xfrm>
+                          <a:prstGeom prst="rect">
+                            <a:avLst/>
+                          </a:prstGeom>
+                        </pic:spPr>
+                      </pic:pic>
+                    </a:graphicData>
+                  </a:graphic>
+                </wp:inline>
+              </w:drawing>
             </w:r>
           </w:p>
         </w:tc>
       </w:tr>
       <w:tr>
-        <w:tc>
-          <w:tcPr>
-            <w:tcW w:w="7225" w:type="dxa"/>
+        <w:trPr>
+          <w:trHeight w:val="926"/>
+        </w:trPr>
+        <w:tc>
+          <w:tcPr>
+            <w:tcW w:w="5524" w:type="dxa"/>
             <w:gridSpan w:val="4"/>
           </w:tcPr>
           <w:p>
@@ -531,14 +868,34 @@
                 <w:szCs w:val="28"/>
               </w:rPr>
             </w:pPr>
-            <w:proofErr w:type="spellStart"/>
-            <w:r>
+          </w:p>
+          <w:p>
+            <w:pPr>
+              <w:jc w:val="center"/>
               <w:rPr>
                 <w:b/>
                 <w:sz w:val="28"/>
                 <w:szCs w:val="28"/>
               </w:rPr>
-              <w:t>NextWorld</w:t>
+            </w:pPr>
+            <w:proofErr w:type="spellStart"/>
+            <w:r>
+              <w:rPr>
+                <w:b/>
+                <w:sz w:val="28"/>
+                <w:szCs w:val="28"/>
+              </w:rPr>
+              <w:t>Nex</w:t>
+            </w:r>
+            <w:bookmarkStart w:id="0" w:name="_GoBack"/>
+            <w:bookmarkEnd w:id="0"/>
+            <w:r>
+              <w:rPr>
+                <w:b/>
+                <w:sz w:val="28"/>
+                <w:szCs w:val="28"/>
+              </w:rPr>
+              <w:t>tWorld</w:t>
             </w:r>
             <w:proofErr w:type="spellEnd"/>
           </w:p>
@@ -547,7 +904,7 @@
       <w:tr>
         <w:tc>
           <w:tcPr>
-            <w:tcW w:w="7225" w:type="dxa"/>
+            <w:tcW w:w="5524" w:type="dxa"/>
             <w:gridSpan w:val="4"/>
             <w:shd w:val="clear" w:color="auto" w:fill="B4C6E7" w:themeFill="accent1" w:themeFillTint="66"/>
           </w:tcPr>
@@ -597,7 +954,7 @@
         </w:tc>
         <w:tc>
           <w:tcPr>
-            <w:tcW w:w="5387" w:type="dxa"/>
+            <w:tcW w:w="3686" w:type="dxa"/>
             <w:gridSpan w:val="3"/>
             <w:shd w:val="clear" w:color="auto" w:fill="FFFFFF" w:themeFill="background1"/>
           </w:tcPr>
@@ -628,7 +985,21 @@
                 <w:sz w:val="24"/>
                 <w:szCs w:val="24"/>
               </w:rPr>
-              <w:t xml:space="preserve"> of the 14 moons surrounding the gas giant (</w:t>
+              <w:t xml:space="preserve"> of the </w:t>
+            </w:r>
+            <w:r>
+              <w:rPr>
+                <w:sz w:val="24"/>
+                <w:szCs w:val="24"/>
+              </w:rPr>
+              <w:t>11</w:t>
+            </w:r>
+            <w:r>
+              <w:rPr>
+                <w:sz w:val="24"/>
+                <w:szCs w:val="24"/>
+              </w:rPr>
+              <w:t xml:space="preserve"> moons surrounding the gas giant (</w:t>
             </w:r>
             <w:proofErr w:type="spellStart"/>
             <w:r>
@@ -644,7 +1015,44 @@
                 <w:sz w:val="24"/>
                 <w:szCs w:val="24"/>
               </w:rPr>
-              <w:t xml:space="preserve">) which  </w:t>
+              <w:t>)</w:t>
+            </w:r>
+            <w:r>
+              <w:rPr>
+                <w:sz w:val="24"/>
+                <w:szCs w:val="24"/>
+              </w:rPr>
+              <w:t xml:space="preserve">. </w:t>
+            </w:r>
+          </w:p>
+          <w:p>
+            <w:pPr>
+              <w:rPr>
+                <w:sz w:val="24"/>
+                <w:szCs w:val="24"/>
+              </w:rPr>
+            </w:pPr>
+          </w:p>
+          <w:p>
+            <w:pPr>
+              <w:rPr>
+                <w:sz w:val="24"/>
+                <w:szCs w:val="24"/>
+              </w:rPr>
+            </w:pPr>
+            <w:r>
+              <w:rPr>
+                <w:sz w:val="24"/>
+                <w:szCs w:val="24"/>
+              </w:rPr>
+              <w:t xml:space="preserve">Has an atmosphere which </w:t>
+            </w:r>
+            <w:r>
+              <w:rPr>
+                <w:sz w:val="24"/>
+                <w:szCs w:val="24"/>
+              </w:rPr>
+              <w:t>supports life and is non-toxic.  However, any visitor from Earth would find the atmosphere difficult to breath without a mask.</w:t>
             </w:r>
           </w:p>
           <w:p>
@@ -694,7 +1102,7 @@
         </w:tc>
         <w:tc>
           <w:tcPr>
-            <w:tcW w:w="5387" w:type="dxa"/>
+            <w:tcW w:w="3686" w:type="dxa"/>
             <w:gridSpan w:val="3"/>
             <w:shd w:val="clear" w:color="auto" w:fill="FFFFFF" w:themeFill="background1"/>
           </w:tcPr>
@@ -725,6 +1133,15 @@
               </w:rPr>
             </w:pPr>
           </w:p>
+          <w:p>
+            <w:pPr>
+              <w:rPr>
+                <w:b/>
+                <w:sz w:val="24"/>
+                <w:szCs w:val="24"/>
+              </w:rPr>
+            </w:pPr>
+          </w:p>
         </w:tc>
       </w:tr>
       <w:tr>
@@ -748,14 +1165,13 @@
                 <w:sz w:val="24"/>
                 <w:szCs w:val="24"/>
               </w:rPr>
-              <w:lastRenderedPageBreak/>
               <w:t>Orbital Period</w:t>
             </w:r>
           </w:p>
         </w:tc>
         <w:tc>
           <w:tcPr>
-            <w:tcW w:w="5387" w:type="dxa"/>
+            <w:tcW w:w="3686" w:type="dxa"/>
             <w:gridSpan w:val="3"/>
             <w:shd w:val="clear" w:color="auto" w:fill="FFFFFF" w:themeFill="background1"/>
           </w:tcPr>
@@ -774,6 +1190,13 @@
               </w:rPr>
               <w:t>158.528</w:t>
             </w:r>
+            <w:r>
+              <w:rPr>
+                <w:sz w:val="24"/>
+                <w:szCs w:val="24"/>
+              </w:rPr>
+              <w:t xml:space="preserve"> earth days</w:t>
+            </w:r>
           </w:p>
         </w:tc>
       </w:tr>
@@ -804,7 +1227,7 @@
         </w:tc>
         <w:tc>
           <w:tcPr>
-            <w:tcW w:w="5387" w:type="dxa"/>
+            <w:tcW w:w="3686" w:type="dxa"/>
             <w:gridSpan w:val="3"/>
             <w:shd w:val="clear" w:color="auto" w:fill="FFFFFF" w:themeFill="background1"/>
           </w:tcPr>
@@ -871,7 +1294,7 @@
         </w:tc>
         <w:tc>
           <w:tcPr>
-            <w:tcW w:w="5387" w:type="dxa"/>
+            <w:tcW w:w="3686" w:type="dxa"/>
             <w:gridSpan w:val="3"/>
             <w:shd w:val="clear" w:color="auto" w:fill="FFFFFF" w:themeFill="background1"/>
           </w:tcPr>
@@ -920,7 +1343,7 @@
         </w:tc>
         <w:tc>
           <w:tcPr>
-            <w:tcW w:w="5387" w:type="dxa"/>
+            <w:tcW w:w="3686" w:type="dxa"/>
             <w:gridSpan w:val="3"/>
             <w:shd w:val="clear" w:color="auto" w:fill="FFFFFF" w:themeFill="background1"/>
           </w:tcPr>
@@ -928,18 +1351,16 @@
             <w:pPr>
               <w:jc w:val="center"/>
               <w:rPr>
-                <w:b/>
-                <w:sz w:val="24"/>
-                <w:szCs w:val="24"/>
-              </w:rPr>
-            </w:pPr>
-            <w:r>
-              <w:rPr>
-                <w:b/>
-                <w:sz w:val="24"/>
-                <w:szCs w:val="24"/>
-              </w:rPr>
-              <w:t>789500</w:t>
+                <w:sz w:val="24"/>
+                <w:szCs w:val="24"/>
+              </w:rPr>
+            </w:pPr>
+            <w:r>
+              <w:rPr>
+                <w:sz w:val="24"/>
+                <w:szCs w:val="24"/>
+              </w:rPr>
+              <w:t>589800 km</w:t>
             </w:r>
           </w:p>
         </w:tc>
@@ -948,6 +1369,105 @@
         <w:tc>
           <w:tcPr>
             <w:tcW w:w="1838" w:type="dxa"/>
+            <w:shd w:val="clear" w:color="auto" w:fill="B4C6E7" w:themeFill="accent1" w:themeFillTint="66"/>
+          </w:tcPr>
+          <w:p>
+            <w:pPr>
+              <w:jc w:val="center"/>
+              <w:rPr>
+                <w:b/>
+                <w:sz w:val="24"/>
+                <w:szCs w:val="24"/>
+              </w:rPr>
+            </w:pPr>
+            <w:r>
+              <w:rPr>
+                <w:b/>
+                <w:sz w:val="24"/>
+                <w:szCs w:val="24"/>
+              </w:rPr>
+              <w:lastRenderedPageBreak/>
+              <w:t>Surface temp.</w:t>
+            </w:r>
+          </w:p>
+        </w:tc>
+        <w:tc>
+          <w:tcPr>
+            <w:tcW w:w="1843" w:type="dxa"/>
+            <w:shd w:val="clear" w:color="auto" w:fill="B4C6E7" w:themeFill="accent1" w:themeFillTint="66"/>
+          </w:tcPr>
+          <w:p>
+            <w:pPr>
+              <w:jc w:val="center"/>
+              <w:rPr>
+                <w:b/>
+                <w:sz w:val="24"/>
+                <w:szCs w:val="24"/>
+              </w:rPr>
+            </w:pPr>
+            <w:r>
+              <w:rPr>
+                <w:b/>
+                <w:sz w:val="24"/>
+                <w:szCs w:val="24"/>
+              </w:rPr>
+              <w:t>Min</w:t>
+            </w:r>
+          </w:p>
+        </w:tc>
+        <w:tc>
+          <w:tcPr>
+            <w:tcW w:w="1134" w:type="dxa"/>
+            <w:shd w:val="clear" w:color="auto" w:fill="B4C6E7" w:themeFill="accent1" w:themeFillTint="66"/>
+          </w:tcPr>
+          <w:p>
+            <w:pPr>
+              <w:jc w:val="center"/>
+              <w:rPr>
+                <w:b/>
+                <w:sz w:val="24"/>
+                <w:szCs w:val="24"/>
+              </w:rPr>
+            </w:pPr>
+            <w:r>
+              <w:rPr>
+                <w:b/>
+                <w:sz w:val="24"/>
+                <w:szCs w:val="24"/>
+              </w:rPr>
+              <w:t>Mean</w:t>
+            </w:r>
+          </w:p>
+        </w:tc>
+        <w:tc>
+          <w:tcPr>
+            <w:tcW w:w="709" w:type="dxa"/>
+            <w:shd w:val="clear" w:color="auto" w:fill="B4C6E7" w:themeFill="accent1" w:themeFillTint="66"/>
+          </w:tcPr>
+          <w:p>
+            <w:pPr>
+              <w:jc w:val="center"/>
+              <w:rPr>
+                <w:b/>
+                <w:sz w:val="24"/>
+                <w:szCs w:val="24"/>
+              </w:rPr>
+            </w:pPr>
+            <w:r>
+              <w:rPr>
+                <w:b/>
+                <w:sz w:val="24"/>
+                <w:szCs w:val="24"/>
+              </w:rPr>
+              <w:t>Max</w:t>
+            </w:r>
+          </w:p>
+        </w:tc>
+      </w:tr>
+      <w:tr>
+        <w:tc>
+          <w:tcPr>
+            <w:tcW w:w="1838" w:type="dxa"/>
             <w:shd w:val="clear" w:color="auto" w:fill="FFFFFF" w:themeFill="background1"/>
           </w:tcPr>
           <w:p>
@@ -965,7 +1485,7 @@
                 <w:sz w:val="24"/>
                 <w:szCs w:val="24"/>
               </w:rPr>
-              <w:t>Surface temp.</w:t>
+              <w:t>Kelvin</w:t>
             </w:r>
           </w:p>
         </w:tc>
@@ -978,18 +1498,30 @@
             <w:pPr>
               <w:jc w:val="center"/>
               <w:rPr>
-                <w:b/>
-                <w:sz w:val="24"/>
-                <w:szCs w:val="24"/>
-              </w:rPr>
-            </w:pPr>
-            <w:r>
-              <w:rPr>
-                <w:b/>
-                <w:sz w:val="24"/>
-                <w:szCs w:val="24"/>
-              </w:rPr>
-              <w:t>Min</w:t>
+                <w:sz w:val="24"/>
+                <w:szCs w:val="24"/>
+              </w:rPr>
+            </w:pPr>
+            <w:r>
+              <w:rPr>
+                <w:sz w:val="24"/>
+                <w:szCs w:val="24"/>
+              </w:rPr>
+              <w:t>1</w:t>
+            </w:r>
+            <w:r>
+              <w:rPr>
+                <w:sz w:val="24"/>
+                <w:szCs w:val="24"/>
+              </w:rPr>
+              <w:t>94</w:t>
+            </w:r>
+            <w:r>
+              <w:rPr>
+                <w:sz w:val="24"/>
+                <w:szCs w:val="24"/>
+              </w:rPr>
+              <w:t>K</w:t>
             </w:r>
           </w:p>
         </w:tc>
@@ -1002,42 +1534,52 @@
             <w:pPr>
               <w:jc w:val="center"/>
               <w:rPr>
-                <w:b/>
-                <w:sz w:val="24"/>
-                <w:szCs w:val="24"/>
-              </w:rPr>
-            </w:pPr>
-            <w:r>
-              <w:rPr>
-                <w:b/>
-                <w:sz w:val="24"/>
-                <w:szCs w:val="24"/>
-              </w:rPr>
-              <w:t>Mean</w:t>
-            </w:r>
-          </w:p>
-        </w:tc>
-        <w:tc>
-          <w:tcPr>
-            <w:tcW w:w="2410" w:type="dxa"/>
+                <w:sz w:val="24"/>
+                <w:szCs w:val="24"/>
+              </w:rPr>
+            </w:pPr>
+            <w:r>
+              <w:rPr>
+                <w:sz w:val="24"/>
+                <w:szCs w:val="24"/>
+              </w:rPr>
+              <w:t>294.1</w:t>
+            </w:r>
+            <w:r>
+              <w:rPr>
+                <w:sz w:val="24"/>
+                <w:szCs w:val="24"/>
+              </w:rPr>
+              <w:t>K</w:t>
+            </w:r>
+          </w:p>
+        </w:tc>
+        <w:tc>
+          <w:tcPr>
+            <w:tcW w:w="709" w:type="dxa"/>
             <w:shd w:val="clear" w:color="auto" w:fill="FFFFFF" w:themeFill="background1"/>
           </w:tcPr>
           <w:p>
             <w:pPr>
               <w:jc w:val="center"/>
               <w:rPr>
-                <w:b/>
-                <w:sz w:val="24"/>
-                <w:szCs w:val="24"/>
-              </w:rPr>
-            </w:pPr>
-            <w:r>
-              <w:rPr>
-                <w:b/>
-                <w:sz w:val="24"/>
-                <w:szCs w:val="24"/>
-              </w:rPr>
-              <w:t>Max</w:t>
+                <w:sz w:val="24"/>
+                <w:szCs w:val="24"/>
+              </w:rPr>
+            </w:pPr>
+            <w:r>
+              <w:rPr>
+                <w:sz w:val="24"/>
+                <w:szCs w:val="24"/>
+              </w:rPr>
+              <w:t>603.2</w:t>
+            </w:r>
+            <w:r>
+              <w:rPr>
+                <w:sz w:val="24"/>
+                <w:szCs w:val="24"/>
+              </w:rPr>
+              <w:t>K</w:t>
             </w:r>
           </w:p>
         </w:tc>
@@ -1063,7 +1605,7 @@
                 <w:sz w:val="24"/>
                 <w:szCs w:val="24"/>
               </w:rPr>
-              <w:t>Kelvin</w:t>
+              <w:t>Celsius</w:t>
             </w:r>
           </w:p>
         </w:tc>
@@ -1085,7 +1627,21 @@
                 <w:sz w:val="24"/>
                 <w:szCs w:val="24"/>
               </w:rPr>
-              <w:t>183K</w:t>
+              <w:t>-</w:t>
+            </w:r>
+            <w:r>
+              <w:rPr>
+                <w:sz w:val="24"/>
+                <w:szCs w:val="24"/>
+              </w:rPr>
+              <w:t>7</w:t>
+            </w:r>
+            <w:r>
+              <w:rPr>
+                <w:sz w:val="24"/>
+                <w:szCs w:val="24"/>
+              </w:rPr>
+              <w:t>9.2C</w:t>
             </w:r>
           </w:p>
         </w:tc>
@@ -1107,13 +1663,20 @@
                 <w:sz w:val="24"/>
                 <w:szCs w:val="24"/>
               </w:rPr>
-              <w:t>288K</w:t>
-            </w:r>
-          </w:p>
-        </w:tc>
-        <w:tc>
-          <w:tcPr>
-            <w:tcW w:w="2410" w:type="dxa"/>
+              <w:t>20</w:t>
+            </w:r>
+            <w:r>
+              <w:rPr>
+                <w:sz w:val="24"/>
+                <w:szCs w:val="24"/>
+              </w:rPr>
+              <w:t>.9C</w:t>
+            </w:r>
+          </w:p>
+        </w:tc>
+        <w:tc>
+          <w:tcPr>
+            <w:tcW w:w="709" w:type="dxa"/>
             <w:shd w:val="clear" w:color="auto" w:fill="FFFFFF" w:themeFill="background1"/>
           </w:tcPr>
           <w:p>
@@ -1129,7 +1692,14 @@
                 <w:sz w:val="24"/>
                 <w:szCs w:val="24"/>
               </w:rPr>
-              <w:t>330K</w:t>
+              <w:t>6</w:t>
+            </w:r>
+            <w:r>
+              <w:rPr>
+                <w:sz w:val="24"/>
+                <w:szCs w:val="24"/>
+              </w:rPr>
+              <w:t>5.9C</w:t>
             </w:r>
           </w:p>
         </w:tc>
@@ -1155,7 +1725,7 @@
                 <w:sz w:val="24"/>
                 <w:szCs w:val="24"/>
               </w:rPr>
-              <w:t>Celsius</w:t>
+              <w:t>Fahrenheit</w:t>
             </w:r>
           </w:p>
         </w:tc>
@@ -1184,14 +1754,7 @@
                 <w:sz w:val="24"/>
                 <w:szCs w:val="24"/>
               </w:rPr>
-              <w:t>7</w:t>
-            </w:r>
-            <w:r>
-              <w:rPr>
-                <w:sz w:val="24"/>
-                <w:szCs w:val="24"/>
-              </w:rPr>
-              <w:t>9.2C</w:t>
+              <w:t>-110.56F</w:t>
             </w:r>
           </w:p>
         </w:tc>
@@ -1213,20 +1776,20 @@
                 <w:sz w:val="24"/>
                 <w:szCs w:val="24"/>
               </w:rPr>
-              <w:t>20</w:t>
-            </w:r>
-            <w:r>
-              <w:rPr>
-                <w:sz w:val="24"/>
-                <w:szCs w:val="24"/>
-              </w:rPr>
-              <w:t>.9C</w:t>
-            </w:r>
-          </w:p>
-        </w:tc>
-        <w:tc>
-          <w:tcPr>
-            <w:tcW w:w="2410" w:type="dxa"/>
+              <w:t>69.62</w:t>
+            </w:r>
+            <w:r>
+              <w:rPr>
+                <w:sz w:val="24"/>
+                <w:szCs w:val="24"/>
+              </w:rPr>
+              <w:t>F</w:t>
+            </w:r>
+          </w:p>
+        </w:tc>
+        <w:tc>
+          <w:tcPr>
+            <w:tcW w:w="709" w:type="dxa"/>
             <w:shd w:val="clear" w:color="auto" w:fill="FFFFFF" w:themeFill="background1"/>
           </w:tcPr>
           <w:p>
@@ -1242,14 +1805,35 @@
                 <w:sz w:val="24"/>
                 <w:szCs w:val="24"/>
               </w:rPr>
-              <w:t>6</w:t>
-            </w:r>
-            <w:r>
-              <w:rPr>
-                <w:sz w:val="24"/>
-                <w:szCs w:val="24"/>
-              </w:rPr>
-              <w:t>5.9C</w:t>
+              <w:t>1</w:t>
+            </w:r>
+            <w:r>
+              <w:rPr>
+                <w:sz w:val="24"/>
+                <w:szCs w:val="24"/>
+              </w:rPr>
+              <w:t>50</w:t>
+            </w:r>
+            <w:r>
+              <w:rPr>
+                <w:sz w:val="24"/>
+                <w:szCs w:val="24"/>
+              </w:rPr>
+              <w:t>.</w:t>
+            </w:r>
+            <w:r>
+              <w:rPr>
+                <w:sz w:val="24"/>
+                <w:szCs w:val="24"/>
+              </w:rPr>
+              <w:t>62</w:t>
+            </w:r>
+            <w:r>
+              <w:rPr>
+                <w:sz w:val="24"/>
+                <w:szCs w:val="24"/>
+              </w:rPr>
+              <w:t>F</w:t>
             </w:r>
           </w:p>
         </w:tc>
@@ -1257,133 +1841,26 @@
       <w:tr>
         <w:tc>
           <w:tcPr>
-            <w:tcW w:w="1838" w:type="dxa"/>
-            <w:shd w:val="clear" w:color="auto" w:fill="FFFFFF" w:themeFill="background1"/>
-          </w:tcPr>
-          <w:p>
-            <w:pPr>
-              <w:jc w:val="center"/>
-              <w:rPr>
-                <w:b/>
-                <w:sz w:val="24"/>
-                <w:szCs w:val="24"/>
-              </w:rPr>
-            </w:pPr>
-            <w:r>
-              <w:rPr>
-                <w:b/>
-                <w:sz w:val="24"/>
-                <w:szCs w:val="24"/>
-              </w:rPr>
-              <w:t>Fahrenheit</w:t>
-            </w:r>
-          </w:p>
-        </w:tc>
-        <w:tc>
-          <w:tcPr>
-            <w:tcW w:w="1843" w:type="dxa"/>
-            <w:shd w:val="clear" w:color="auto" w:fill="FFFFFF" w:themeFill="background1"/>
-          </w:tcPr>
-          <w:p>
-            <w:pPr>
-              <w:jc w:val="center"/>
-              <w:rPr>
-                <w:sz w:val="24"/>
-                <w:szCs w:val="24"/>
-              </w:rPr>
-            </w:pPr>
-            <w:r>
-              <w:rPr>
-                <w:sz w:val="24"/>
-                <w:szCs w:val="24"/>
-              </w:rPr>
-              <w:t>-</w:t>
-            </w:r>
-            <w:r>
-              <w:rPr>
-                <w:sz w:val="24"/>
-                <w:szCs w:val="24"/>
-              </w:rPr>
-              <w:t>-110.56F</w:t>
-            </w:r>
-          </w:p>
-        </w:tc>
-        <w:tc>
-          <w:tcPr>
-            <w:tcW w:w="1134" w:type="dxa"/>
-            <w:shd w:val="clear" w:color="auto" w:fill="FFFFFF" w:themeFill="background1"/>
-          </w:tcPr>
-          <w:p>
-            <w:pPr>
-              <w:jc w:val="center"/>
-              <w:rPr>
-                <w:sz w:val="24"/>
-                <w:szCs w:val="24"/>
-              </w:rPr>
-            </w:pPr>
-            <w:r>
-              <w:rPr>
-                <w:sz w:val="24"/>
-                <w:szCs w:val="24"/>
-              </w:rPr>
-              <w:t>69.62</w:t>
-            </w:r>
-            <w:r>
-              <w:rPr>
-                <w:sz w:val="24"/>
-                <w:szCs w:val="24"/>
-              </w:rPr>
-              <w:t>F</w:t>
-            </w:r>
-          </w:p>
-        </w:tc>
-        <w:tc>
-          <w:tcPr>
-            <w:tcW w:w="2410" w:type="dxa"/>
-            <w:shd w:val="clear" w:color="auto" w:fill="FFFFFF" w:themeFill="background1"/>
-          </w:tcPr>
-          <w:p>
-            <w:pPr>
-              <w:jc w:val="center"/>
-              <w:rPr>
-                <w:sz w:val="24"/>
-                <w:szCs w:val="24"/>
-              </w:rPr>
-            </w:pPr>
-            <w:r>
-              <w:rPr>
-                <w:sz w:val="24"/>
-                <w:szCs w:val="24"/>
-              </w:rPr>
-              <w:t>1</w:t>
-            </w:r>
-            <w:r>
-              <w:rPr>
-                <w:sz w:val="24"/>
-                <w:szCs w:val="24"/>
-              </w:rPr>
-              <w:t>50</w:t>
-            </w:r>
-            <w:r>
-              <w:rPr>
-                <w:sz w:val="24"/>
-                <w:szCs w:val="24"/>
-              </w:rPr>
-              <w:t>.</w:t>
-            </w:r>
-            <w:r>
-              <w:rPr>
-                <w:sz w:val="24"/>
-                <w:szCs w:val="24"/>
-              </w:rPr>
-              <w:t>62</w:t>
-            </w:r>
-            <w:r>
-              <w:rPr>
-                <w:sz w:val="24"/>
-                <w:szCs w:val="24"/>
-              </w:rPr>
-              <w:t>F</w:t>
+            <w:tcW w:w="5524" w:type="dxa"/>
+            <w:gridSpan w:val="4"/>
+            <w:shd w:val="clear" w:color="auto" w:fill="B4C6E7" w:themeFill="accent1" w:themeFillTint="66"/>
+          </w:tcPr>
+          <w:p>
+            <w:pPr>
+              <w:jc w:val="center"/>
+              <w:rPr>
+                <w:b/>
+                <w:sz w:val="24"/>
+                <w:szCs w:val="24"/>
+              </w:rPr>
+            </w:pPr>
+            <w:r>
+              <w:rPr>
+                <w:b/>
+                <w:sz w:val="24"/>
+                <w:szCs w:val="24"/>
+              </w:rPr>
+              <w:t>Atmosphere</w:t>
             </w:r>
           </w:p>
         </w:tc>
@@ -1391,26 +1868,51 @@
       <w:tr>
         <w:tc>
           <w:tcPr>
-            <w:tcW w:w="7225" w:type="dxa"/>
-            <w:gridSpan w:val="4"/>
-            <w:shd w:val="clear" w:color="auto" w:fill="B4C6E7" w:themeFill="accent1" w:themeFillTint="66"/>
-          </w:tcPr>
-          <w:p>
-            <w:pPr>
-              <w:jc w:val="center"/>
-              <w:rPr>
-                <w:b/>
-                <w:sz w:val="24"/>
-                <w:szCs w:val="24"/>
-              </w:rPr>
-            </w:pPr>
-            <w:r>
-              <w:rPr>
-                <w:b/>
-                <w:sz w:val="24"/>
-                <w:szCs w:val="24"/>
-              </w:rPr>
-              <w:t>Atmosphere</w:t>
+            <w:tcW w:w="1838" w:type="dxa"/>
+          </w:tcPr>
+          <w:p>
+            <w:pPr>
+              <w:rPr>
+                <w:b/>
+                <w:sz w:val="24"/>
+                <w:szCs w:val="24"/>
+              </w:rPr>
+            </w:pPr>
+            <w:r>
+              <w:rPr>
+                <w:b/>
+                <w:sz w:val="24"/>
+                <w:szCs w:val="24"/>
+              </w:rPr>
+              <w:t xml:space="preserve">Surface pressure          </w:t>
+            </w:r>
+          </w:p>
+        </w:tc>
+        <w:tc>
+          <w:tcPr>
+            <w:tcW w:w="3686" w:type="dxa"/>
+            <w:gridSpan w:val="3"/>
+          </w:tcPr>
+          <w:p>
+            <w:pPr>
+              <w:rPr>
+                <w:sz w:val="24"/>
+                <w:szCs w:val="24"/>
+              </w:rPr>
+            </w:pPr>
+            <w:r>
+              <w:rPr>
+                <w:sz w:val="24"/>
+                <w:szCs w:val="24"/>
+              </w:rPr>
+              <w:t>94</w:t>
+            </w:r>
+            <w:r>
+              <w:rPr>
+                <w:sz w:val="24"/>
+                <w:szCs w:val="24"/>
+              </w:rPr>
+              <w:t>.325 kPa</w:t>
             </w:r>
           </w:p>
         </w:tc>
@@ -1428,58 +1930,6 @@
                 <w:szCs w:val="24"/>
               </w:rPr>
             </w:pPr>
-            <w:r>
-              <w:rPr>
-                <w:b/>
-                <w:sz w:val="24"/>
-                <w:szCs w:val="24"/>
-              </w:rPr>
-              <w:t xml:space="preserve">Surface pressure          </w:t>
-            </w:r>
-          </w:p>
-        </w:tc>
-        <w:tc>
-          <w:tcPr>
-            <w:tcW w:w="5387" w:type="dxa"/>
-            <w:gridSpan w:val="3"/>
-          </w:tcPr>
-          <w:p>
-            <w:pPr>
-              <w:rPr>
-                <w:sz w:val="24"/>
-                <w:szCs w:val="24"/>
-              </w:rPr>
-            </w:pPr>
-            <w:r>
-              <w:rPr>
-                <w:sz w:val="24"/>
-                <w:szCs w:val="24"/>
-              </w:rPr>
-              <w:t>94</w:t>
-            </w:r>
-            <w:r>
-              <w:rPr>
-                <w:sz w:val="24"/>
-                <w:szCs w:val="24"/>
-              </w:rPr>
-              <w:t>.325 kPa</w:t>
-            </w:r>
-          </w:p>
-        </w:tc>
-      </w:tr>
-      <w:tr>
-        <w:tc>
-          <w:tcPr>
-            <w:tcW w:w="1838" w:type="dxa"/>
-          </w:tcPr>
-          <w:p>
-            <w:pPr>
-              <w:rPr>
-                <w:b/>
-                <w:sz w:val="24"/>
-                <w:szCs w:val="24"/>
-              </w:rPr>
-            </w:pPr>
           </w:p>
           <w:p>
             <w:pPr>
@@ -1517,7 +1967,7 @@
         </w:tc>
         <w:tc>
           <w:tcPr>
-            <w:tcW w:w="5387" w:type="dxa"/>
+            <w:tcW w:w="3686" w:type="dxa"/>
             <w:gridSpan w:val="3"/>
           </w:tcPr>
           <w:p>

</xml_diff>

<commit_message>
added more images and documentation to planetary information
added some more details to the system and planet

added Images (cuteAlien.jpg, FuryPawLicker.jpg, Kikiot.jpg, LumaHipogryph.png, scaledWeasel.jpg, ViscousButterfly.jpg, WeirdFoxLikeCreature.jpg, WhaleLikeCreature.jpg, WinterBeast.jpg)
</commit_message>
<xml_diff>
--- a/ProjectFiles/html/Planet_and_System_Info/Documentation/NextWorld_PlanetaryInfo.docx
+++ b/ProjectFiles/html/Planet_and_System_Info/Documentation/NextWorld_PlanetaryInfo.docx
@@ -87,10 +87,18 @@
       </w:pPr>
       <w:r>
         <w:rPr>
-          <w:sz w:val="24"/>
-          <w:szCs w:val="24"/>
-        </w:rPr>
-        <w:t xml:space="preserve">Wormhole: (One-way) worm hole leads from the Sol System to </w:t>
+          <w:b/>
+          <w:sz w:val="24"/>
+          <w:szCs w:val="24"/>
+        </w:rPr>
+        <w:t>Wormhole:</w:t>
+      </w:r>
+      <w:r>
+        <w:rPr>
+          <w:sz w:val="24"/>
+          <w:szCs w:val="24"/>
+        </w:rPr>
+        <w:t xml:space="preserve"> (One-way) worm hole leads from the Sol System to </w:t>
       </w:r>
       <w:r>
         <w:rPr>
@@ -140,6 +148,7 @@
       <w:proofErr w:type="spellStart"/>
       <w:r>
         <w:rPr>
+          <w:b/>
           <w:sz w:val="24"/>
           <w:szCs w:val="24"/>
         </w:rPr>
@@ -148,6 +157,7 @@
       <w:proofErr w:type="spellEnd"/>
       <w:r>
         <w:rPr>
+          <w:b/>
           <w:sz w:val="24"/>
           <w:szCs w:val="24"/>
         </w:rPr>
@@ -155,6 +165,7 @@
       </w:r>
       <w:r>
         <w:rPr>
+          <w:b/>
           <w:sz w:val="24"/>
           <w:szCs w:val="24"/>
         </w:rPr>
@@ -163,6 +174,7 @@
       <w:proofErr w:type="spellStart"/>
       <w:r>
         <w:rPr>
+          <w:b/>
           <w:sz w:val="24"/>
           <w:szCs w:val="24"/>
         </w:rPr>
@@ -171,6 +183,7 @@
       <w:proofErr w:type="spellEnd"/>
       <w:r>
         <w:rPr>
+          <w:b/>
           <w:sz w:val="24"/>
           <w:szCs w:val="24"/>
         </w:rPr>
@@ -179,6 +192,7 @@
       <w:proofErr w:type="spellStart"/>
       <w:r>
         <w:rPr>
+          <w:b/>
           <w:sz w:val="24"/>
           <w:szCs w:val="24"/>
         </w:rPr>
@@ -187,6 +201,7 @@
       <w:proofErr w:type="spellEnd"/>
       <w:r>
         <w:rPr>
+          <w:b/>
           <w:sz w:val="24"/>
           <w:szCs w:val="24"/>
         </w:rPr>
@@ -194,6 +209,7 @@
       </w:r>
       <w:r>
         <w:rPr>
+          <w:b/>
           <w:sz w:val="24"/>
           <w:szCs w:val="24"/>
         </w:rPr>
@@ -217,6 +233,7 @@
       <w:proofErr w:type="spellStart"/>
       <w:r>
         <w:rPr>
+          <w:b/>
           <w:sz w:val="24"/>
           <w:szCs w:val="24"/>
         </w:rPr>
@@ -225,10 +242,18 @@
       <w:proofErr w:type="spellEnd"/>
       <w:r>
         <w:rPr>
-          <w:sz w:val="24"/>
-          <w:szCs w:val="24"/>
-        </w:rPr>
-        <w:t xml:space="preserve"> A:  Principal member of the binary system.  Slightly larger and more luminous than Sol.  Yellowish in colour.  About 10 percent more massive than the Sun with a radius about 2</w:t>
+          <w:b/>
+          <w:sz w:val="24"/>
+          <w:szCs w:val="24"/>
+        </w:rPr>
+        <w:t xml:space="preserve"> A:</w:t>
+      </w:r>
+      <w:r>
+        <w:rPr>
+          <w:sz w:val="24"/>
+          <w:szCs w:val="24"/>
+        </w:rPr>
+        <w:t xml:space="preserve">  Principal member of the binary system.  Slightly larger and more luminous than Sol.  Yellowish in colour.  About 10 percent more massive than the Sun with a radius about 2</w:t>
       </w:r>
       <w:r>
         <w:rPr>
@@ -264,7 +289,16 @@
           <w:sz w:val="24"/>
           <w:szCs w:val="24"/>
         </w:rPr>
-        <w:t xml:space="preserve">2 inner rocky planets and three outer gas giants orbit </w:t>
+        <w:t>2 inner rocky planets and thre</w:t>
+      </w:r>
+      <w:bookmarkStart w:id="0" w:name="_GoBack"/>
+      <w:bookmarkEnd w:id="0"/>
+      <w:r>
+        <w:rPr>
+          <w:sz w:val="24"/>
+          <w:szCs w:val="24"/>
+        </w:rPr>
+        <w:t xml:space="preserve">e outer gas giants orbit </w:t>
       </w:r>
       <w:proofErr w:type="spellStart"/>
       <w:r>
@@ -300,6 +334,7 @@
       <w:proofErr w:type="spellStart"/>
       <w:r>
         <w:rPr>
+          <w:b/>
           <w:sz w:val="24"/>
           <w:szCs w:val="24"/>
         </w:rPr>
@@ -308,10 +343,18 @@
       <w:proofErr w:type="spellEnd"/>
       <w:r>
         <w:rPr>
-          <w:sz w:val="24"/>
-          <w:szCs w:val="24"/>
-        </w:rPr>
-        <w:t xml:space="preserve"> B: </w:t>
+          <w:b/>
+          <w:sz w:val="24"/>
+          <w:szCs w:val="24"/>
+        </w:rPr>
+        <w:t xml:space="preserve"> B:</w:t>
+      </w:r>
+      <w:r>
+        <w:rPr>
+          <w:sz w:val="24"/>
+          <w:szCs w:val="24"/>
+        </w:rPr>
+        <w:t xml:space="preserve"> </w:t>
       </w:r>
       <w:r>
         <w:rPr>
@@ -635,6 +678,46 @@
       <w:pPr>
         <w:pStyle w:val="ListParagraph"/>
         <w:numPr>
+          <w:ilvl w:val="3"/>
+          <w:numId w:val="1"/>
+        </w:numPr>
+        <w:rPr>
+          <w:sz w:val="24"/>
+          <w:szCs w:val="24"/>
+        </w:rPr>
+      </w:pPr>
+      <w:r>
+        <w:rPr>
+          <w:sz w:val="24"/>
+          <w:szCs w:val="24"/>
+        </w:rPr>
+        <w:t>Every 10 years there is a 4-year cooling (temperatures drop by up to 50 percent)</w:t>
+      </w:r>
+    </w:p>
+    <w:p>
+      <w:pPr>
+        <w:pStyle w:val="ListParagraph"/>
+        <w:numPr>
+          <w:ilvl w:val="3"/>
+          <w:numId w:val="1"/>
+        </w:numPr>
+        <w:rPr>
+          <w:sz w:val="24"/>
+          <w:szCs w:val="24"/>
+        </w:rPr>
+      </w:pPr>
+      <w:r>
+        <w:rPr>
+          <w:sz w:val="24"/>
+          <w:szCs w:val="24"/>
+        </w:rPr>
+        <w:t>Polar Ice caps grow, and snowfall becomes common in many reasons</w:t>
+      </w:r>
+    </w:p>
+    <w:p>
+      <w:pPr>
+        <w:pStyle w:val="ListParagraph"/>
+        <w:numPr>
           <w:ilvl w:val="2"/>
           <w:numId w:val="1"/>
         </w:numPr>
@@ -651,29 +734,6 @@
           <w:szCs w:val="24"/>
         </w:rPr>
         <w:t xml:space="preserve">Has all the same Terrain features as earth.  </w:t>
-      </w:r>
-      <w:proofErr w:type="gramStart"/>
-      <w:r>
-        <w:rPr>
-          <w:sz w:val="24"/>
-          <w:szCs w:val="24"/>
-        </w:rPr>
-        <w:t>However</w:t>
-      </w:r>
-      <w:proofErr w:type="gramEnd"/>
-      <w:r>
-        <w:rPr>
-          <w:sz w:val="24"/>
-          <w:szCs w:val="24"/>
-        </w:rPr>
-        <w:t xml:space="preserve"> there are no Arctic </w:t>
-      </w:r>
-      <w:r>
-        <w:rPr>
-          <w:sz w:val="24"/>
-          <w:szCs w:val="24"/>
-        </w:rPr>
-        <w:t>Regions.</w:t>
       </w:r>
     </w:p>
     <w:p>
@@ -806,7 +866,7 @@
               </w:rPr>
               <w:lastRenderedPageBreak/>
               <w:drawing>
-                <wp:inline distT="0" distB="0" distL="0" distR="0" wp14:anchorId="2A65F0C8" wp14:editId="1326FFA7">
+                <wp:inline distT="0" distB="0" distL="0" distR="0" wp14:anchorId="2A65F0C8" wp14:editId="15ECD91B">
                   <wp:extent cx="3467100" cy="3764657"/>
                   <wp:effectExtent l="0" t="0" r="0" b="7620"/>
                   <wp:docPr id="1" name="Picture 1"/>
@@ -835,7 +895,7 @@
                         <pic:spPr>
                           <a:xfrm>
                             <a:off x="0" y="0"/>
-                            <a:ext cx="3492294" cy="3792013"/>
+                            <a:ext cx="3467100" cy="3764657"/>
                           </a:xfrm>
                           <a:prstGeom prst="rect">
                             <a:avLst/>
@@ -885,17 +945,7 @@
                 <w:sz w:val="28"/>
                 <w:szCs w:val="28"/>
               </w:rPr>
-              <w:t>Nex</w:t>
-            </w:r>
-            <w:bookmarkStart w:id="0" w:name="_GoBack"/>
-            <w:bookmarkEnd w:id="0"/>
-            <w:r>
-              <w:rPr>
-                <w:b/>
-                <w:sz w:val="28"/>
-                <w:szCs w:val="28"/>
-              </w:rPr>
-              <w:t>tWorld</w:t>
+              <w:t>NextWorld</w:t>
             </w:r>
             <w:proofErr w:type="spellEnd"/>
           </w:p>

</xml_diff>

<commit_message>
Added more specific info to readme.txt
added (Working on planetary and System information as well as Images) beside my name in readme.txt
</commit_message>
<xml_diff>
--- a/ProjectFiles/html/Planet_and_System_Info/Documentation/NextWorld_PlanetaryInfo.docx
+++ b/ProjectFiles/html/Planet_and_System_Info/Documentation/NextWorld_PlanetaryInfo.docx
@@ -54,18 +54,19 @@
     </w:p>
     <w:p>
       <w:pPr>
-        <w:rPr>
-          <w:b/>
-          <w:sz w:val="24"/>
-          <w:szCs w:val="24"/>
+        <w:jc w:val="center"/>
+        <w:rPr>
+          <w:b/>
+          <w:sz w:val="32"/>
+          <w:szCs w:val="32"/>
           <w:u w:val="single"/>
         </w:rPr>
       </w:pPr>
       <w:r>
         <w:rPr>
           <w:b/>
-          <w:sz w:val="24"/>
-          <w:szCs w:val="24"/>
+          <w:sz w:val="32"/>
+          <w:szCs w:val="32"/>
           <w:u w:val="single"/>
         </w:rPr>
         <w:t>System Information</w:t>
@@ -289,16 +290,7 @@
           <w:sz w:val="24"/>
           <w:szCs w:val="24"/>
         </w:rPr>
-        <w:t>2 inner rocky planets and thre</w:t>
-      </w:r>
-      <w:bookmarkStart w:id="0" w:name="_GoBack"/>
-      <w:bookmarkEnd w:id="0"/>
-      <w:r>
-        <w:rPr>
-          <w:sz w:val="24"/>
-          <w:szCs w:val="24"/>
-        </w:rPr>
-        <w:t xml:space="preserve">e outer gas giants orbit </w:t>
+        <w:t xml:space="preserve">2 inner rocky planets and three outer gas giants orbit </w:t>
       </w:r>
       <w:proofErr w:type="spellStart"/>
       <w:r>
@@ -823,6 +815,45 @@
         </w:rPr>
         <w:t>Rains slightly more than on earth.</w:t>
       </w:r>
+    </w:p>
+    <w:p>
+      <w:pPr>
+        <w:pStyle w:val="ListParagraph"/>
+        <w:numPr>
+          <w:ilvl w:val="2"/>
+          <w:numId w:val="1"/>
+        </w:numPr>
+        <w:rPr>
+          <w:b/>
+          <w:sz w:val="24"/>
+          <w:szCs w:val="24"/>
+          <w:u w:val="single"/>
+        </w:rPr>
+      </w:pPr>
+      <w:r>
+        <w:rPr>
+          <w:sz w:val="24"/>
+          <w:szCs w:val="24"/>
+        </w:rPr>
+        <w:t>There are many different forms of life that inhabit the planet</w:t>
+      </w:r>
+    </w:p>
+    <w:p>
+      <w:pPr>
+        <w:pStyle w:val="ListParagraph"/>
+        <w:numPr>
+          <w:ilvl w:val="3"/>
+          <w:numId w:val="1"/>
+        </w:numPr>
+        <w:rPr>
+          <w:b/>
+          <w:sz w:val="24"/>
+          <w:szCs w:val="24"/>
+          <w:u w:val="single"/>
+        </w:rPr>
+      </w:pPr>
+      <w:bookmarkStart w:id="0" w:name="_GoBack"/>
+      <w:bookmarkEnd w:id="0"/>
     </w:p>
     <w:tbl>
       <w:tblPr>
@@ -881,7 +912,7 @@
                           <pic:cNvPicPr/>
                         </pic:nvPicPr>
                         <pic:blipFill>
-                          <a:blip r:embed="rId5">
+                          <a:blip r:embed="rId6">
                             <a:extLst>
                               <a:ext uri="{28A0092B-C50C-407E-A947-70E740481C1C}">
                                 <a14:useLocalDpi xmlns:a14="http://schemas.microsoft.com/office/drawing/2010/main" val="0"/>
@@ -3002,4 +3033,16 @@
     </a:ext>
   </a:extLst>
 </a:theme>
+</file>
+
+<file path=customXml/item1.xml><?xml version="1.0" encoding="utf-8"?>
+<b:Sources xmlns:b="http://schemas.openxmlformats.org/officeDocument/2006/bibliography" xmlns="http://schemas.openxmlformats.org/officeDocument/2006/bibliography" SelectedStyle="\APASixthEditionOfficeOnline.xsl" StyleName="APA" Version="6"/>
+</file>
+
+<file path=customXml/itemProps1.xml><?xml version="1.0" encoding="utf-8"?>
+<ds:datastoreItem xmlns:ds="http://schemas.openxmlformats.org/officeDocument/2006/customXml" ds:itemID="{89DB8C3E-1DE4-45B0-8BA5-9A619C4560CF}">
+  <ds:schemaRefs>
+    <ds:schemaRef ds:uri="http://schemas.openxmlformats.org/officeDocument/2006/bibliography"/>
+  </ds:schemaRefs>
+</ds:datastoreItem>
 </file>
</xml_diff>

<commit_message>
added new info to the information file
</commit_message>
<xml_diff>
--- a/ProjectFiles/html/Planet_and_System_Info/Documentation/NextWorld_PlanetaryInfo.docx
+++ b/ProjectFiles/html/Planet_and_System_Info/Documentation/NextWorld_PlanetaryInfo.docx
@@ -74,7 +74,7 @@
     </w:p>
     <w:p>
       <w:pPr>
-        <w:pStyle w:val="ListParagraph"/>
+        <w:pStyle w:val="Prrafodelista"/>
         <w:numPr>
           <w:ilvl w:val="0"/>
           <w:numId w:val="1"/>
@@ -134,7 +134,7 @@
     </w:p>
     <w:p>
       <w:pPr>
-        <w:pStyle w:val="ListParagraph"/>
+        <w:pStyle w:val="Prrafodelista"/>
         <w:numPr>
           <w:ilvl w:val="0"/>
           <w:numId w:val="1"/>
@@ -219,7 +219,7 @@
     </w:p>
     <w:p>
       <w:pPr>
-        <w:pStyle w:val="ListParagraph"/>
+        <w:pStyle w:val="Prrafodelista"/>
         <w:numPr>
           <w:ilvl w:val="1"/>
           <w:numId w:val="1"/>
@@ -273,7 +273,7 @@
     </w:p>
     <w:p>
       <w:pPr>
-        <w:pStyle w:val="ListParagraph"/>
+        <w:pStyle w:val="Prrafodelista"/>
         <w:numPr>
           <w:ilvl w:val="2"/>
           <w:numId w:val="1"/>
@@ -311,7 +311,7 @@
     </w:p>
     <w:p>
       <w:pPr>
-        <w:pStyle w:val="ListParagraph"/>
+        <w:pStyle w:val="Prrafodelista"/>
         <w:numPr>
           <w:ilvl w:val="1"/>
           <w:numId w:val="1"/>
@@ -379,7 +379,7 @@
     </w:p>
     <w:p>
       <w:pPr>
-        <w:pStyle w:val="ListParagraph"/>
+        <w:pStyle w:val="Prrafodelista"/>
         <w:numPr>
           <w:ilvl w:val="2"/>
           <w:numId w:val="1"/>
@@ -417,7 +417,7 @@
     </w:p>
     <w:p>
       <w:pPr>
-        <w:pStyle w:val="ListParagraph"/>
+        <w:pStyle w:val="Prrafodelista"/>
         <w:ind w:left="1860"/>
         <w:rPr>
           <w:b/>
@@ -429,7 +429,7 @@
     </w:p>
     <w:p>
       <w:pPr>
-        <w:pStyle w:val="ListParagraph"/>
+        <w:pStyle w:val="Prrafodelista"/>
         <w:ind w:left="1860"/>
         <w:rPr>
           <w:b/>
@@ -441,7 +441,7 @@
     </w:p>
     <w:p>
       <w:pPr>
-        <w:pStyle w:val="ListParagraph"/>
+        <w:pStyle w:val="Prrafodelista"/>
         <w:numPr>
           <w:ilvl w:val="0"/>
           <w:numId w:val="1"/>
@@ -560,7 +560,7 @@
     </w:p>
     <w:p>
       <w:pPr>
-        <w:pStyle w:val="ListParagraph"/>
+        <w:pStyle w:val="Prrafodelista"/>
         <w:numPr>
           <w:ilvl w:val="1"/>
           <w:numId w:val="1"/>
@@ -595,7 +595,7 @@
     </w:p>
     <w:p>
       <w:pPr>
-        <w:pStyle w:val="ListParagraph"/>
+        <w:pStyle w:val="Prrafodelista"/>
         <w:numPr>
           <w:ilvl w:val="2"/>
           <w:numId w:val="1"/>
@@ -624,7 +624,7 @@
     </w:p>
     <w:p>
       <w:pPr>
-        <w:pStyle w:val="ListParagraph"/>
+        <w:pStyle w:val="Prrafodelista"/>
         <w:numPr>
           <w:ilvl w:val="2"/>
           <w:numId w:val="1"/>
@@ -646,7 +646,7 @@
     </w:p>
     <w:p>
       <w:pPr>
-        <w:pStyle w:val="ListParagraph"/>
+        <w:pStyle w:val="Prrafodelista"/>
         <w:numPr>
           <w:ilvl w:val="2"/>
           <w:numId w:val="1"/>
@@ -668,7 +668,7 @@
     </w:p>
     <w:p>
       <w:pPr>
-        <w:pStyle w:val="ListParagraph"/>
+        <w:pStyle w:val="Prrafodelista"/>
         <w:numPr>
           <w:ilvl w:val="3"/>
           <w:numId w:val="1"/>
@@ -688,7 +688,7 @@
     </w:p>
     <w:p>
       <w:pPr>
-        <w:pStyle w:val="ListParagraph"/>
+        <w:pStyle w:val="Prrafodelista"/>
         <w:numPr>
           <w:ilvl w:val="3"/>
           <w:numId w:val="1"/>
@@ -708,7 +708,7 @@
     </w:p>
     <w:p>
       <w:pPr>
-        <w:pStyle w:val="ListParagraph"/>
+        <w:pStyle w:val="Prrafodelista"/>
         <w:numPr>
           <w:ilvl w:val="2"/>
           <w:numId w:val="1"/>
@@ -730,7 +730,7 @@
     </w:p>
     <w:p>
       <w:pPr>
-        <w:pStyle w:val="ListParagraph"/>
+        <w:pStyle w:val="Prrafodelista"/>
         <w:numPr>
           <w:ilvl w:val="3"/>
           <w:numId w:val="1"/>
@@ -752,7 +752,7 @@
     </w:p>
     <w:p>
       <w:pPr>
-        <w:pStyle w:val="ListParagraph"/>
+        <w:pStyle w:val="Prrafodelista"/>
         <w:numPr>
           <w:ilvl w:val="3"/>
           <w:numId w:val="1"/>
@@ -774,7 +774,7 @@
     </w:p>
     <w:p>
       <w:pPr>
-        <w:pStyle w:val="ListParagraph"/>
+        <w:pStyle w:val="Prrafodelista"/>
         <w:numPr>
           <w:ilvl w:val="3"/>
           <w:numId w:val="1"/>
@@ -796,7 +796,7 @@
     </w:p>
     <w:p>
       <w:pPr>
-        <w:pStyle w:val="ListParagraph"/>
+        <w:pStyle w:val="Prrafodelista"/>
         <w:numPr>
           <w:ilvl w:val="3"/>
           <w:numId w:val="1"/>
@@ -818,7 +818,7 @@
     </w:p>
     <w:p>
       <w:pPr>
-        <w:pStyle w:val="ListParagraph"/>
+        <w:pStyle w:val="Prrafodelista"/>
         <w:numPr>
           <w:ilvl w:val="2"/>
           <w:numId w:val="1"/>
@@ -840,7 +840,7 @@
     </w:p>
     <w:p>
       <w:pPr>
-        <w:pStyle w:val="ListParagraph"/>
+        <w:pStyle w:val="Prrafodelista"/>
         <w:numPr>
           <w:ilvl w:val="3"/>
           <w:numId w:val="1"/>
@@ -852,12 +852,10 @@
           <w:u w:val="single"/>
         </w:rPr>
       </w:pPr>
-      <w:bookmarkStart w:id="0" w:name="_GoBack"/>
-      <w:bookmarkEnd w:id="0"/>
     </w:p>
     <w:tbl>
       <w:tblPr>
-        <w:tblStyle w:val="TableGrid"/>
+        <w:tblStyle w:val="Tablaconcuadrcula"/>
         <w:tblW w:w="5524" w:type="dxa"/>
         <w:tblLayout w:type="fixed"/>
         <w:tblLook w:val="04A0" w:firstRow="1" w:lastRow="0" w:firstColumn="1" w:lastColumn="0" w:noHBand="0" w:noVBand="1"/>
@@ -1195,24 +1193,97 @@
                 <w:szCs w:val="24"/>
               </w:rPr>
             </w:pPr>
-          </w:p>
-          <w:p>
-            <w:pPr>
-              <w:rPr>
-                <w:b/>
-                <w:sz w:val="24"/>
-                <w:szCs w:val="24"/>
-              </w:rPr>
-            </w:pPr>
-          </w:p>
-          <w:p>
-            <w:pPr>
-              <w:rPr>
-                <w:b/>
-                <w:sz w:val="24"/>
-                <w:szCs w:val="24"/>
-              </w:rPr>
-            </w:pPr>
+            <w:proofErr w:type="spellStart"/>
+            <w:r>
+              <w:rPr>
+                <w:sz w:val="24"/>
+                <w:szCs w:val="24"/>
+              </w:rPr>
+              <w:t>Pollosos</w:t>
+            </w:r>
+            <w:proofErr w:type="spellEnd"/>
+            <w:r>
+              <w:rPr>
+                <w:sz w:val="24"/>
+                <w:szCs w:val="24"/>
+              </w:rPr>
+              <w:t>: humanoid creatures that have feathers but can’t fly.</w:t>
+            </w:r>
+          </w:p>
+          <w:p>
+            <w:pPr>
+              <w:rPr>
+                <w:b/>
+                <w:sz w:val="24"/>
+                <w:szCs w:val="24"/>
+              </w:rPr>
+            </w:pPr>
+            <w:bookmarkStart w:id="0" w:name="_GoBack"/>
+            <w:bookmarkEnd w:id="0"/>
+            <w:proofErr w:type="spellStart"/>
+            <w:r>
+              <w:rPr>
+                <w:sz w:val="24"/>
+                <w:szCs w:val="24"/>
+              </w:rPr>
+              <w:t>Xololo</w:t>
+            </w:r>
+            <w:proofErr w:type="spellEnd"/>
+            <w:r>
+              <w:rPr>
+                <w:sz w:val="24"/>
+                <w:szCs w:val="24"/>
+              </w:rPr>
+              <w:t>: 4 paws creature that doesn’t have fur its one of the tallest creatures of the planet. Its bigger than an elephant</w:t>
+            </w:r>
+          </w:p>
+          <w:p>
+            <w:pPr>
+              <w:rPr>
+                <w:sz w:val="24"/>
+                <w:szCs w:val="24"/>
+              </w:rPr>
+            </w:pPr>
+            <w:proofErr w:type="spellStart"/>
+            <w:r>
+              <w:rPr>
+                <w:sz w:val="24"/>
+                <w:szCs w:val="24"/>
+              </w:rPr>
+              <w:t>Axol</w:t>
+            </w:r>
+            <w:proofErr w:type="spellEnd"/>
+            <w:r>
+              <w:rPr>
+                <w:sz w:val="24"/>
+                <w:szCs w:val="24"/>
+              </w:rPr>
+              <w:t xml:space="preserve">: Creature that live on the water. Its an amphibian </w:t>
+            </w:r>
+            <w:proofErr w:type="gramStart"/>
+            <w:r>
+              <w:rPr>
+                <w:sz w:val="24"/>
+                <w:szCs w:val="24"/>
+              </w:rPr>
+              <w:t>have</w:t>
+            </w:r>
+            <w:proofErr w:type="gramEnd"/>
+            <w:r>
+              <w:rPr>
+                <w:sz w:val="24"/>
+                <w:szCs w:val="24"/>
+              </w:rPr>
+              <w:t xml:space="preserve"> wings </w:t>
+            </w:r>
+            <w:r>
+              <w:rPr>
+                <w:sz w:val="24"/>
+                <w:szCs w:val="24"/>
+              </w:rPr>
+              <w:lastRenderedPageBreak/>
+              <w:t>and can fly to another big source of water.</w:t>
+            </w:r>
           </w:p>
           <w:p>
             <w:pPr>
@@ -1246,6 +1317,7 @@
                 <w:sz w:val="24"/>
                 <w:szCs w:val="24"/>
               </w:rPr>
+              <w:lastRenderedPageBreak/>
               <w:t>Orbital Period</w:t>
             </w:r>
           </w:p>
@@ -1467,7 +1539,6 @@
                 <w:sz w:val="24"/>
                 <w:szCs w:val="24"/>
               </w:rPr>
-              <w:lastRenderedPageBreak/>
               <w:t>Surface temp.</w:t>
             </w:r>
           </w:p>
@@ -1986,14 +2057,7 @@
                 <w:sz w:val="24"/>
                 <w:szCs w:val="24"/>
               </w:rPr>
-              <w:t>94</w:t>
-            </w:r>
-            <w:r>
-              <w:rPr>
-                <w:sz w:val="24"/>
-                <w:szCs w:val="24"/>
-              </w:rPr>
-              <w:t>.325 kPa</w:t>
+              <w:t>94.325 kPa</w:t>
             </w:r>
           </w:p>
         </w:tc>
@@ -2063,43 +2127,22 @@
                 <w:sz w:val="24"/>
                 <w:szCs w:val="24"/>
               </w:rPr>
-              <w:t>7</w:t>
-            </w:r>
-            <w:r>
-              <w:rPr>
-                <w:sz w:val="24"/>
-                <w:szCs w:val="24"/>
-              </w:rPr>
-              <w:t>9</w:t>
-            </w:r>
-            <w:r>
-              <w:rPr>
-                <w:sz w:val="24"/>
-                <w:szCs w:val="24"/>
-              </w:rPr>
-              <w:t>.08 % nitrogen</w:t>
-            </w:r>
-          </w:p>
-          <w:p>
-            <w:pPr>
-              <w:rPr>
-                <w:sz w:val="24"/>
-                <w:szCs w:val="24"/>
-              </w:rPr>
-            </w:pPr>
-            <w:r>
-              <w:rPr>
-                <w:sz w:val="24"/>
-                <w:szCs w:val="24"/>
-              </w:rPr>
-              <w:t>18</w:t>
-            </w:r>
-            <w:r>
-              <w:rPr>
-                <w:sz w:val="24"/>
-                <w:szCs w:val="24"/>
-              </w:rPr>
-              <w:t>.95% oxygen</w:t>
+              <w:t>79.08 % nitrogen</w:t>
+            </w:r>
+          </w:p>
+          <w:p>
+            <w:pPr>
+              <w:rPr>
+                <w:sz w:val="24"/>
+                <w:szCs w:val="24"/>
+              </w:rPr>
+            </w:pPr>
+            <w:r>
+              <w:rPr>
+                <w:sz w:val="24"/>
+                <w:szCs w:val="24"/>
+              </w:rPr>
+              <w:t>18.95% oxygen</w:t>
             </w:r>
           </w:p>
           <w:p>
@@ -2129,21 +2172,7 @@
                 <w:sz w:val="24"/>
                 <w:szCs w:val="24"/>
               </w:rPr>
-              <w:t>0.</w:t>
-            </w:r>
-            <w:r>
-              <w:rPr>
-                <w:sz w:val="24"/>
-                <w:szCs w:val="24"/>
-              </w:rPr>
-              <w:t>1</w:t>
-            </w:r>
-            <w:r>
-              <w:rPr>
-                <w:sz w:val="24"/>
-                <w:szCs w:val="24"/>
-              </w:rPr>
-              <w:t>402% carbon dioxide</w:t>
+              <w:t>0.1402% carbon dioxide</w:t>
             </w:r>
           </w:p>
           <w:p>
@@ -2187,6 +2216,119 @@
 <file path=word/numbering.xml><?xml version="1.0" encoding="utf-8"?>
 <w:numbering xmlns:wpc="http://schemas.microsoft.com/office/word/2010/wordprocessingCanvas" xmlns:cx="http://schemas.microsoft.com/office/drawing/2014/chartex" xmlns:cx1="http://schemas.microsoft.com/office/drawing/2015/9/8/chartex" xmlns:cx2="http://schemas.microsoft.com/office/drawing/2015/10/21/chartex" xmlns:cx3="http://schemas.microsoft.com/office/drawing/2016/5/9/chartex" xmlns:cx4="http://schemas.microsoft.com/office/drawing/2016/5/10/chartex" xmlns:cx5="http://schemas.microsoft.com/office/drawing/2016/5/11/chartex" xmlns:cx6="http://schemas.microsoft.com/office/drawing/2016/5/12/chartex" xmlns:cx7="http://schemas.microsoft.com/office/drawing/2016/5/13/chartex" xmlns:cx8="http://schemas.microsoft.com/office/drawing/2016/5/14/chartex" xmlns:mc="http://schemas.openxmlformats.org/markup-compatibility/2006" xmlns:aink="http://schemas.microsoft.com/office/drawing/2016/ink" xmlns:am3d="http://schemas.microsoft.com/office/drawing/2017/model3d" xmlns:o="urn:schemas-microsoft-com:office:office" xmlns:r="http://schemas.openxmlformats.org/officeDocument/2006/relationships" xmlns:m="http://schemas.openxmlformats.org/officeDocument/2006/math" xmlns:v="urn:schemas-microsoft-com:vml" xmlns:wp14="http://schemas.microsoft.com/office/word/2010/wordprocessingDrawing" xmlns:wp="http://schemas.openxmlformats.org/drawingml/2006/wordprocessingDrawing" xmlns:w10="urn:schemas-microsoft-com:office:word" xmlns:w="http://schemas.openxmlformats.org/wordprocessingml/2006/main" xmlns:w14="http://schemas.microsoft.com/office/word/2010/wordml" xmlns:w15="http://schemas.microsoft.com/office/word/2012/wordml" xmlns:w16cid="http://schemas.microsoft.com/office/word/2016/wordml/cid" xmlns:w16se="http://schemas.microsoft.com/office/word/2015/wordml/symex" xmlns:wpg="http://schemas.microsoft.com/office/word/2010/wordprocessingGroup" xmlns:wpi="http://schemas.microsoft.com/office/word/2010/wordprocessingInk" xmlns:wne="http://schemas.microsoft.com/office/word/2006/wordml" xmlns:wps="http://schemas.microsoft.com/office/word/2010/wordprocessingShape" mc:Ignorable="w14 w15 w16se w16cid wp14">
   <w:abstractNum w:abstractNumId="0" w15:restartNumberingAfterBreak="0">
+    <w:nsid w:val="10610052"/>
+    <w:multiLevelType w:val="hybridMultilevel"/>
+    <w:tmpl w:val="025491F6"/>
+    <w:lvl w:ilvl="0" w:tplc="080A0001">
+      <w:start w:val="1"/>
+      <w:numFmt w:val="bullet"/>
+      <w:lvlText w:val=""/>
+      <w:lvlJc w:val="left"/>
+      <w:pPr>
+        <w:ind w:left="720" w:hanging="360"/>
+      </w:pPr>
+      <w:rPr>
+        <w:rFonts w:ascii="Symbol" w:hAnsi="Symbol" w:hint="default"/>
+      </w:rPr>
+    </w:lvl>
+    <w:lvl w:ilvl="1" w:tplc="080A0003" w:tentative="1">
+      <w:start w:val="1"/>
+      <w:numFmt w:val="bullet"/>
+      <w:lvlText w:val="o"/>
+      <w:lvlJc w:val="left"/>
+      <w:pPr>
+        <w:ind w:left="1440" w:hanging="360"/>
+      </w:pPr>
+      <w:rPr>
+        <w:rFonts w:ascii="Courier New" w:hAnsi="Courier New" w:cs="Courier New" w:hint="default"/>
+      </w:rPr>
+    </w:lvl>
+    <w:lvl w:ilvl="2" w:tplc="080A0005" w:tentative="1">
+      <w:start w:val="1"/>
+      <w:numFmt w:val="bullet"/>
+      <w:lvlText w:val=""/>
+      <w:lvlJc w:val="left"/>
+      <w:pPr>
+        <w:ind w:left="2160" w:hanging="360"/>
+      </w:pPr>
+      <w:rPr>
+        <w:rFonts w:ascii="Wingdings" w:hAnsi="Wingdings" w:hint="default"/>
+      </w:rPr>
+    </w:lvl>
+    <w:lvl w:ilvl="3" w:tplc="080A0001" w:tentative="1">
+      <w:start w:val="1"/>
+      <w:numFmt w:val="bullet"/>
+      <w:lvlText w:val=""/>
+      <w:lvlJc w:val="left"/>
+      <w:pPr>
+        <w:ind w:left="2880" w:hanging="360"/>
+      </w:pPr>
+      <w:rPr>
+        <w:rFonts w:ascii="Symbol" w:hAnsi="Symbol" w:hint="default"/>
+      </w:rPr>
+    </w:lvl>
+    <w:lvl w:ilvl="4" w:tplc="080A0003" w:tentative="1">
+      <w:start w:val="1"/>
+      <w:numFmt w:val="bullet"/>
+      <w:lvlText w:val="o"/>
+      <w:lvlJc w:val="left"/>
+      <w:pPr>
+        <w:ind w:left="3600" w:hanging="360"/>
+      </w:pPr>
+      <w:rPr>
+        <w:rFonts w:ascii="Courier New" w:hAnsi="Courier New" w:cs="Courier New" w:hint="default"/>
+      </w:rPr>
+    </w:lvl>
+    <w:lvl w:ilvl="5" w:tplc="080A0005" w:tentative="1">
+      <w:start w:val="1"/>
+      <w:numFmt w:val="bullet"/>
+      <w:lvlText w:val=""/>
+      <w:lvlJc w:val="left"/>
+      <w:pPr>
+        <w:ind w:left="4320" w:hanging="360"/>
+      </w:pPr>
+      <w:rPr>
+        <w:rFonts w:ascii="Wingdings" w:hAnsi="Wingdings" w:hint="default"/>
+      </w:rPr>
+    </w:lvl>
+    <w:lvl w:ilvl="6" w:tplc="080A0001" w:tentative="1">
+      <w:start w:val="1"/>
+      <w:numFmt w:val="bullet"/>
+      <w:lvlText w:val=""/>
+      <w:lvlJc w:val="left"/>
+      <w:pPr>
+        <w:ind w:left="5040" w:hanging="360"/>
+      </w:pPr>
+      <w:rPr>
+        <w:rFonts w:ascii="Symbol" w:hAnsi="Symbol" w:hint="default"/>
+      </w:rPr>
+    </w:lvl>
+    <w:lvl w:ilvl="7" w:tplc="080A0003" w:tentative="1">
+      <w:start w:val="1"/>
+      <w:numFmt w:val="bullet"/>
+      <w:lvlText w:val="o"/>
+      <w:lvlJc w:val="left"/>
+      <w:pPr>
+        <w:ind w:left="5760" w:hanging="360"/>
+      </w:pPr>
+      <w:rPr>
+        <w:rFonts w:ascii="Courier New" w:hAnsi="Courier New" w:cs="Courier New" w:hint="default"/>
+      </w:rPr>
+    </w:lvl>
+    <w:lvl w:ilvl="8" w:tplc="080A0005" w:tentative="1">
+      <w:start w:val="1"/>
+      <w:numFmt w:val="bullet"/>
+      <w:lvlText w:val=""/>
+      <w:lvlJc w:val="left"/>
+      <w:pPr>
+        <w:ind w:left="6480" w:hanging="360"/>
+      </w:pPr>
+      <w:rPr>
+        <w:rFonts w:ascii="Wingdings" w:hAnsi="Wingdings" w:hint="default"/>
+      </w:rPr>
+    </w:lvl>
+  </w:abstractNum>
+  <w:abstractNum w:abstractNumId="1" w15:restartNumberingAfterBreak="0">
     <w:nsid w:val="3EF57044"/>
     <w:multiLevelType w:val="hybridMultilevel"/>
     <w:tmpl w:val="CD74941C"/>
@@ -2299,6 +2441,9 @@
     </w:lvl>
   </w:abstractNum>
   <w:num w:numId="1">
+    <w:abstractNumId w:val="1"/>
+  </w:num>
+  <w:num w:numId="2">
     <w:abstractNumId w:val="0"/>
   </w:num>
 </w:numbering>
@@ -2702,13 +2847,13 @@
     <w:name w:val="Normal"/>
     <w:qFormat/>
   </w:style>
-  <w:style w:type="character" w:default="1" w:styleId="DefaultParagraphFont">
+  <w:style w:type="character" w:default="1" w:styleId="Fuentedeprrafopredeter">
     <w:name w:val="Default Paragraph Font"/>
     <w:uiPriority w:val="1"/>
     <w:semiHidden/>
     <w:unhideWhenUsed/>
   </w:style>
-  <w:style w:type="table" w:default="1" w:styleId="TableNormal">
+  <w:style w:type="table" w:default="1" w:styleId="Tablanormal">
     <w:name w:val="Normal Table"/>
     <w:uiPriority w:val="99"/>
     <w:semiHidden/>
@@ -2723,13 +2868,13 @@
       </w:tblCellMar>
     </w:tblPr>
   </w:style>
-  <w:style w:type="numbering" w:default="1" w:styleId="NoList">
+  <w:style w:type="numbering" w:default="1" w:styleId="Sinlista">
     <w:name w:val="No List"/>
     <w:uiPriority w:val="99"/>
     <w:semiHidden/>
     <w:unhideWhenUsed/>
   </w:style>
-  <w:style w:type="paragraph" w:styleId="ListParagraph">
+  <w:style w:type="paragraph" w:styleId="Prrafodelista">
     <w:name w:val="List Paragraph"/>
     <w:basedOn w:val="Normal"/>
     <w:uiPriority w:val="34"/>
@@ -2740,9 +2885,9 @@
       <w:contextualSpacing/>
     </w:pPr>
   </w:style>
-  <w:style w:type="character" w:styleId="Hyperlink">
+  <w:style w:type="character" w:styleId="Hipervnculo">
     <w:name w:val="Hyperlink"/>
-    <w:basedOn w:val="DefaultParagraphFont"/>
+    <w:basedOn w:val="Fuentedeprrafopredeter"/>
     <w:uiPriority w:val="99"/>
     <w:semiHidden/>
     <w:unhideWhenUsed/>
@@ -2752,9 +2897,9 @@
       <w:u w:val="single"/>
     </w:rPr>
   </w:style>
-  <w:style w:type="table" w:styleId="TableGrid">
+  <w:style w:type="table" w:styleId="Tablaconcuadrcula">
     <w:name w:val="Table Grid"/>
-    <w:basedOn w:val="TableNormal"/>
+    <w:basedOn w:val="Tablanormal"/>
     <w:uiPriority w:val="39"/>
     <w:rsid w:val="00512DD4"/>
     <w:pPr>
@@ -3040,7 +3185,7 @@
 </file>
 
 <file path=customXml/itemProps1.xml><?xml version="1.0" encoding="utf-8"?>
-<ds:datastoreItem xmlns:ds="http://schemas.openxmlformats.org/officeDocument/2006/customXml" ds:itemID="{89DB8C3E-1DE4-45B0-8BA5-9A619C4560CF}">
+<ds:datastoreItem xmlns:ds="http://schemas.openxmlformats.org/officeDocument/2006/customXml" ds:itemID="{67DFC928-0312-4247-A7D7-8349CA631821}">
   <ds:schemaRefs>
     <ds:schemaRef ds:uri="http://schemas.openxmlformats.org/officeDocument/2006/bibliography"/>
   </ds:schemaRefs>

</xml_diff>